<commit_message>
torch and github document
</commit_message>
<xml_diff>
--- a/Admin/GitHub Help Document Instructors.docx
+++ b/Admin/GitHub Help Document Instructors.docx
@@ -93,6 +93,7 @@
                                   <w:dataBinding w:prefixMappings="xmlns:ns0='http://schemas.openxmlformats.org/package/2006/metadata/core-properties' xmlns:ns1='http://purl.org/dc/elements/1.1/'" w:xpath="/ns0:coreProperties[1]/ns1:title[1]" w:storeItemID="{6C3C8BC8-F283-45AE-878A-BAB7291924A1}"/>
                                   <w:text/>
                                 </w:sdtPr>
+                                <w:sdtEndPr/>
                                 <w:sdtContent>
                                   <w:p>
                                     <w:pPr>
@@ -139,6 +140,7 @@
                                   <w:dataBinding w:prefixMappings="xmlns:ns0='http://schemas.microsoft.com/office/2006/coverPageProps'" w:xpath="/ns0:CoverPageProperties[1]/ns0:Abstract[1]" w:storeItemID="{55AF091B-3C7A-41E3-B477-F2FDAA23CFDA}"/>
                                   <w:text/>
                                 </w:sdtPr>
+                                <w:sdtEndPr/>
                                 <w:sdtContent>
                                   <w:p>
                                     <w:pPr>
@@ -350,6 +352,7 @@
                                   <w:dataBinding w:prefixMappings="xmlns:ns0='http://schemas.openxmlformats.org/package/2006/metadata/core-properties' xmlns:ns1='http://purl.org/dc/elements/1.1/'" w:xpath="/ns0:coreProperties[1]/ns1:subject[1]" w:storeItemID="{6C3C8BC8-F283-45AE-878A-BAB7291924A1}"/>
                                   <w:text/>
                                 </w:sdtPr>
+                                <w:sdtEndPr/>
                                 <w:sdtContent>
                                   <w:p>
                                     <w:pPr>
@@ -495,7 +498,7 @@
           <w:r>
             <w:fldChar w:fldCharType="separate"/>
           </w:r>
-          <w:hyperlink w:anchor="_Toc31839410" w:history="1">
+          <w:hyperlink w:anchor="_Toc31900616" w:history="1">
             <w:r>
               <w:rPr>
                 <w:rStyle w:val="Hyperlink"/>
@@ -535,7 +538,7 @@
                 <w:noProof/>
                 <w:webHidden/>
               </w:rPr>
-              <w:instrText xml:space="preserve"> PAGEREF _Toc31839410 \h </w:instrText>
+              <w:instrText xml:space="preserve"> PAGEREF _Toc31900616 \h </w:instrText>
             </w:r>
             <w:r>
               <w:rPr>
@@ -577,7 +580,7 @@
               <w:noProof/>
             </w:rPr>
           </w:pPr>
-          <w:hyperlink w:anchor="_Toc31839411" w:history="1">
+          <w:hyperlink w:anchor="_Toc31900617" w:history="1">
             <w:r>
               <w:rPr>
                 <w:rStyle w:val="Hyperlink"/>
@@ -617,7 +620,7 @@
                 <w:noProof/>
                 <w:webHidden/>
               </w:rPr>
-              <w:instrText xml:space="preserve"> PAGEREF _Toc31839411 \h </w:instrText>
+              <w:instrText xml:space="preserve"> PAGEREF _Toc31900617 \h </w:instrText>
             </w:r>
             <w:r>
               <w:rPr>
@@ -659,7 +662,7 @@
               <w:noProof/>
             </w:rPr>
           </w:pPr>
-          <w:hyperlink w:anchor="_Toc31839412" w:history="1">
+          <w:hyperlink w:anchor="_Toc31900618" w:history="1">
             <w:r>
               <w:rPr>
                 <w:rStyle w:val="Hyperlink"/>
@@ -699,7 +702,7 @@
                 <w:noProof/>
                 <w:webHidden/>
               </w:rPr>
-              <w:instrText xml:space="preserve"> PAGEREF _Toc31839412 \h </w:instrText>
+              <w:instrText xml:space="preserve"> PAGEREF _Toc31900618 \h </w:instrText>
             </w:r>
             <w:r>
               <w:rPr>
@@ -741,7 +744,7 @@
               <w:noProof/>
             </w:rPr>
           </w:pPr>
-          <w:hyperlink w:anchor="_Toc31839413" w:history="1">
+          <w:hyperlink w:anchor="_Toc31900619" w:history="1">
             <w:r>
               <w:rPr>
                 <w:rStyle w:val="Hyperlink"/>
@@ -781,7 +784,7 @@
                 <w:noProof/>
                 <w:webHidden/>
               </w:rPr>
-              <w:instrText xml:space="preserve"> PAGEREF _Toc31839413 \h </w:instrText>
+              <w:instrText xml:space="preserve"> PAGEREF _Toc31900619 \h </w:instrText>
             </w:r>
             <w:r>
               <w:rPr>
@@ -823,7 +826,7 @@
               <w:noProof/>
             </w:rPr>
           </w:pPr>
-          <w:hyperlink w:anchor="_Toc31839414" w:history="1">
+          <w:hyperlink w:anchor="_Toc31900620" w:history="1">
             <w:r>
               <w:rPr>
                 <w:rStyle w:val="Hyperlink"/>
@@ -863,7 +866,7 @@
                 <w:noProof/>
                 <w:webHidden/>
               </w:rPr>
-              <w:instrText xml:space="preserve"> PAGEREF _Toc31839414 \h </w:instrText>
+              <w:instrText xml:space="preserve"> PAGEREF _Toc31900620 \h </w:instrText>
             </w:r>
             <w:r>
               <w:rPr>
@@ -905,7 +908,7 @@
               <w:noProof/>
             </w:rPr>
           </w:pPr>
-          <w:hyperlink w:anchor="_Toc31839415" w:history="1">
+          <w:hyperlink w:anchor="_Toc31900621" w:history="1">
             <w:r>
               <w:rPr>
                 <w:rStyle w:val="Hyperlink"/>
@@ -945,7 +948,7 @@
                 <w:noProof/>
                 <w:webHidden/>
               </w:rPr>
-              <w:instrText xml:space="preserve"> PAGEREF _Toc31839415 \h </w:instrText>
+              <w:instrText xml:space="preserve"> PAGEREF _Toc31900621 \h </w:instrText>
             </w:r>
             <w:r>
               <w:rPr>
@@ -987,7 +990,7 @@
               <w:noProof/>
             </w:rPr>
           </w:pPr>
-          <w:hyperlink w:anchor="_Toc31839416" w:history="1">
+          <w:hyperlink w:anchor="_Toc31900622" w:history="1">
             <w:r>
               <w:rPr>
                 <w:rStyle w:val="Hyperlink"/>
@@ -1027,7 +1030,7 @@
                 <w:noProof/>
                 <w:webHidden/>
               </w:rPr>
-              <w:instrText xml:space="preserve"> PAGEREF _Toc31839416 \h </w:instrText>
+              <w:instrText xml:space="preserve"> PAGEREF _Toc31900622 \h </w:instrText>
             </w:r>
             <w:r>
               <w:rPr>
@@ -1069,7 +1072,7 @@
               <w:noProof/>
             </w:rPr>
           </w:pPr>
-          <w:hyperlink w:anchor="_Toc31839417" w:history="1">
+          <w:hyperlink w:anchor="_Toc31900623" w:history="1">
             <w:r>
               <w:rPr>
                 <w:rStyle w:val="Hyperlink"/>
@@ -1109,7 +1112,7 @@
                 <w:noProof/>
                 <w:webHidden/>
               </w:rPr>
-              <w:instrText xml:space="preserve"> PAGEREF _Toc31839417 \h </w:instrText>
+              <w:instrText xml:space="preserve"> PAGEREF _Toc31900623 \h </w:instrText>
             </w:r>
             <w:r>
               <w:rPr>
@@ -1151,7 +1154,7 @@
               <w:noProof/>
             </w:rPr>
           </w:pPr>
-          <w:hyperlink w:anchor="_Toc31839418" w:history="1">
+          <w:hyperlink w:anchor="_Toc31900624" w:history="1">
             <w:r>
               <w:rPr>
                 <w:rStyle w:val="Hyperlink"/>
@@ -1170,7 +1173,7 @@
                 <w:rStyle w:val="Hyperlink"/>
                 <w:noProof/>
               </w:rPr>
-              <w:t>Cloning Repositories</w:t>
+              <w:t>Cloning Repositories (Students)</w:t>
             </w:r>
             <w:r>
               <w:rPr>
@@ -1191,7 +1194,7 @@
                 <w:noProof/>
                 <w:webHidden/>
               </w:rPr>
-              <w:instrText xml:space="preserve"> PAGEREF _Toc31839418 \h </w:instrText>
+              <w:instrText xml:space="preserve"> PAGEREF _Toc31900624 \h </w:instrText>
             </w:r>
             <w:r>
               <w:rPr>
@@ -1211,7 +1214,7 @@
                 <w:noProof/>
                 <w:webHidden/>
               </w:rPr>
-              <w:t>8</w:t>
+              <w:t>10</w:t>
             </w:r>
             <w:r>
               <w:rPr>
@@ -1233,7 +1236,7 @@
               <w:noProof/>
             </w:rPr>
           </w:pPr>
-          <w:hyperlink w:anchor="_Toc31839419" w:history="1">
+          <w:hyperlink w:anchor="_Toc31900625" w:history="1">
             <w:r>
               <w:rPr>
                 <w:rStyle w:val="Hyperlink"/>
@@ -1273,7 +1276,7 @@
                 <w:noProof/>
                 <w:webHidden/>
               </w:rPr>
-              <w:instrText xml:space="preserve"> PAGEREF _Toc31839419 \h </w:instrText>
+              <w:instrText xml:space="preserve"> PAGEREF _Toc31900625 \h </w:instrText>
             </w:r>
             <w:r>
               <w:rPr>
@@ -1293,7 +1296,7 @@
                 <w:noProof/>
                 <w:webHidden/>
               </w:rPr>
-              <w:t>8</w:t>
+              <w:t>10</w:t>
             </w:r>
             <w:r>
               <w:rPr>
@@ -1315,7 +1318,7 @@
               <w:noProof/>
             </w:rPr>
           </w:pPr>
-          <w:hyperlink w:anchor="_Toc31839420" w:history="1">
+          <w:hyperlink w:anchor="_Toc31900626" w:history="1">
             <w:r>
               <w:rPr>
                 <w:rStyle w:val="Hyperlink"/>
@@ -1355,7 +1358,7 @@
                 <w:noProof/>
                 <w:webHidden/>
               </w:rPr>
-              <w:instrText xml:space="preserve"> PAGEREF _Toc31839420 \h </w:instrText>
+              <w:instrText xml:space="preserve"> PAGEREF _Toc31900626 \h </w:instrText>
             </w:r>
             <w:r>
               <w:rPr>
@@ -1375,7 +1378,7 @@
                 <w:noProof/>
                 <w:webHidden/>
               </w:rPr>
-              <w:t>8</w:t>
+              <w:t>11</w:t>
             </w:r>
             <w:r>
               <w:rPr>
@@ -1397,7 +1400,7 @@
               <w:noProof/>
             </w:rPr>
           </w:pPr>
-          <w:hyperlink w:anchor="_Toc31839421" w:history="1">
+          <w:hyperlink w:anchor="_Toc31900627" w:history="1">
             <w:r>
               <w:rPr>
                 <w:rStyle w:val="Hyperlink"/>
@@ -1437,7 +1440,7 @@
                 <w:noProof/>
                 <w:webHidden/>
               </w:rPr>
-              <w:instrText xml:space="preserve"> PAGEREF _Toc31839421 \h </w:instrText>
+              <w:instrText xml:space="preserve"> PAGEREF _Toc31900627 \h </w:instrText>
             </w:r>
             <w:r>
               <w:rPr>
@@ -1457,7 +1460,7 @@
                 <w:noProof/>
                 <w:webHidden/>
               </w:rPr>
-              <w:t>8</w:t>
+              <w:t>11</w:t>
             </w:r>
             <w:r>
               <w:rPr>
@@ -1479,7 +1482,7 @@
               <w:noProof/>
             </w:rPr>
           </w:pPr>
-          <w:hyperlink w:anchor="_Toc31839422" w:history="1">
+          <w:hyperlink w:anchor="_Toc31900628" w:history="1">
             <w:r>
               <w:rPr>
                 <w:rStyle w:val="Hyperlink"/>
@@ -1519,7 +1522,7 @@
                 <w:noProof/>
                 <w:webHidden/>
               </w:rPr>
-              <w:instrText xml:space="preserve"> PAGEREF _Toc31839422 \h </w:instrText>
+              <w:instrText xml:space="preserve"> PAGEREF _Toc31900628 \h </w:instrText>
             </w:r>
             <w:r>
               <w:rPr>
@@ -1539,7 +1542,7 @@
                 <w:noProof/>
                 <w:webHidden/>
               </w:rPr>
-              <w:t>8</w:t>
+              <w:t>11</w:t>
             </w:r>
             <w:r>
               <w:rPr>
@@ -1561,7 +1564,7 @@
               <w:noProof/>
             </w:rPr>
           </w:pPr>
-          <w:hyperlink w:anchor="_Toc31839423" w:history="1">
+          <w:hyperlink w:anchor="_Toc31900629" w:history="1">
             <w:r>
               <w:rPr>
                 <w:rStyle w:val="Hyperlink"/>
@@ -1601,7 +1604,7 @@
                 <w:noProof/>
                 <w:webHidden/>
               </w:rPr>
-              <w:instrText xml:space="preserve"> PAGEREF _Toc31839423 \h </w:instrText>
+              <w:instrText xml:space="preserve"> PAGEREF _Toc31900629 \h </w:instrText>
             </w:r>
             <w:r>
               <w:rPr>
@@ -1621,7 +1624,7 @@
                 <w:noProof/>
                 <w:webHidden/>
               </w:rPr>
-              <w:t>8</w:t>
+              <w:t>11</w:t>
             </w:r>
             <w:r>
               <w:rPr>
@@ -1643,7 +1646,7 @@
               <w:noProof/>
             </w:rPr>
           </w:pPr>
-          <w:hyperlink w:anchor="_Toc31839424" w:history="1">
+          <w:hyperlink w:anchor="_Toc31900630" w:history="1">
             <w:r>
               <w:rPr>
                 <w:rStyle w:val="Hyperlink"/>
@@ -1683,7 +1686,7 @@
                 <w:noProof/>
                 <w:webHidden/>
               </w:rPr>
-              <w:instrText xml:space="preserve"> PAGEREF _Toc31839424 \h </w:instrText>
+              <w:instrText xml:space="preserve"> PAGEREF _Toc31900630 \h </w:instrText>
             </w:r>
             <w:r>
               <w:rPr>
@@ -1703,7 +1706,7 @@
                 <w:noProof/>
                 <w:webHidden/>
               </w:rPr>
-              <w:t>8</w:t>
+              <w:t>11</w:t>
             </w:r>
             <w:r>
               <w:rPr>
@@ -1725,7 +1728,7 @@
               <w:noProof/>
             </w:rPr>
           </w:pPr>
-          <w:hyperlink w:anchor="_Toc31839425" w:history="1">
+          <w:hyperlink w:anchor="_Toc31900631" w:history="1">
             <w:r>
               <w:rPr>
                 <w:rStyle w:val="Hyperlink"/>
@@ -1765,7 +1768,7 @@
                 <w:noProof/>
                 <w:webHidden/>
               </w:rPr>
-              <w:instrText xml:space="preserve"> PAGEREF _Toc31839425 \h </w:instrText>
+              <w:instrText xml:space="preserve"> PAGEREF _Toc31900631 \h </w:instrText>
             </w:r>
             <w:r>
               <w:rPr>
@@ -1785,75 +1788,7 @@
                 <w:noProof/>
                 <w:webHidden/>
               </w:rPr>
-              <w:t>8</w:t>
-            </w:r>
-            <w:r>
-              <w:rPr>
-                <w:noProof/>
-                <w:webHidden/>
-              </w:rPr>
-              <w:fldChar w:fldCharType="end"/>
-            </w:r>
-          </w:hyperlink>
-        </w:p>
-        <w:p>
-          <w:pPr>
-            <w:pStyle w:val="TOC2"/>
-            <w:tabs>
-              <w:tab w:val="right" w:leader="dot" w:pos="9350"/>
-            </w:tabs>
-            <w:rPr>
-              <w:noProof/>
-            </w:rPr>
-          </w:pPr>
-          <w:hyperlink w:anchor="_Toc31839426" w:history="1">
-            <w:r>
-              <w:rPr>
-                <w:rStyle w:val="Hyperlink"/>
-                <w:noProof/>
-              </w:rPr>
-              <w:t>3.4</w:t>
-            </w:r>
-            <w:r>
-              <w:rPr>
-                <w:noProof/>
-                <w:webHidden/>
-              </w:rPr>
-              <w:tab/>
-            </w:r>
-            <w:r>
-              <w:rPr>
-                <w:noProof/>
-                <w:webHidden/>
-              </w:rPr>
-              <w:fldChar w:fldCharType="begin"/>
-            </w:r>
-            <w:r>
-              <w:rPr>
-                <w:noProof/>
-                <w:webHidden/>
-              </w:rPr>
-              <w:instrText xml:space="preserve"> PAGEREF _Toc31839426 \h </w:instrText>
-            </w:r>
-            <w:r>
-              <w:rPr>
-                <w:noProof/>
-                <w:webHidden/>
-              </w:rPr>
-            </w:r>
-            <w:r>
-              <w:rPr>
-                <w:noProof/>
-                <w:webHidden/>
-              </w:rPr>
-              <w:fldChar w:fldCharType="separate"/>
-            </w:r>
-            <w:r>
-              <w:rPr>
-                <w:noProof/>
-                <w:webHidden/>
-              </w:rPr>
-              <w:t>8</w:t>
+              <w:t>11</w:t>
             </w:r>
             <w:r>
               <w:rPr>
@@ -1875,7 +1810,7 @@
               <w:noProof/>
             </w:rPr>
           </w:pPr>
-          <w:hyperlink w:anchor="_Toc31839427" w:history="1">
+          <w:hyperlink w:anchor="_Toc31900632" w:history="1">
             <w:r>
               <w:rPr>
                 <w:rStyle w:val="Hyperlink"/>
@@ -1915,7 +1850,7 @@
                 <w:noProof/>
                 <w:webHidden/>
               </w:rPr>
-              <w:instrText xml:space="preserve"> PAGEREF _Toc31839427 \h </w:instrText>
+              <w:instrText xml:space="preserve"> PAGEREF _Toc31900632 \h </w:instrText>
             </w:r>
             <w:r>
               <w:rPr>
@@ -1935,7 +1870,7 @@
                 <w:noProof/>
                 <w:webHidden/>
               </w:rPr>
-              <w:t>9</w:t>
+              <w:t>12</w:t>
             </w:r>
             <w:r>
               <w:rPr>
@@ -1968,7 +1903,7 @@
       <w:pPr>
         <w:pStyle w:val="Heading1"/>
       </w:pPr>
-      <w:bookmarkStart w:id="0" w:name="_Toc31839410"/>
+      <w:bookmarkStart w:id="0" w:name="_Toc31900616"/>
       <w:r>
         <w:lastRenderedPageBreak/>
         <w:t>Introduction</w:t>
@@ -1979,7 +1914,7 @@
       <w:pPr>
         <w:pStyle w:val="Heading2"/>
       </w:pPr>
-      <w:bookmarkStart w:id="1" w:name="_Toc31839411"/>
+      <w:bookmarkStart w:id="1" w:name="_Toc31900617"/>
       <w:r>
         <w:t>What is GitHub</w:t>
       </w:r>
@@ -2035,7 +1970,7 @@
       <w:pPr>
         <w:pStyle w:val="Heading2"/>
       </w:pPr>
-      <w:bookmarkStart w:id="2" w:name="_Toc31839412"/>
+      <w:bookmarkStart w:id="2" w:name="_Toc31900618"/>
       <w:r>
         <w:t>Setup</w:t>
       </w:r>
@@ -2043,7 +1978,7 @@
     </w:p>
     <w:p>
       <w:pPr>
-        <w:ind w:left="576"/>
+        <w:ind w:left="720"/>
       </w:pPr>
       <w:r>
         <w:t>The following steps are to help you set up GitHub on your system. Although downloading the GitHub software is not necessary, it is highly recommended.</w:t>
@@ -2078,7 +2013,7 @@
       <w:pPr>
         <w:pStyle w:val="Heading3"/>
       </w:pPr>
-      <w:bookmarkStart w:id="3" w:name="_Toc31839413"/>
+      <w:bookmarkStart w:id="3" w:name="_Toc31900619"/>
       <w:r>
         <w:t>Creating Your Repository</w:t>
       </w:r>
@@ -2319,6 +2254,7 @@
     <w:p/>
     <w:p>
       <w:pPr>
+        <w:ind w:left="720"/>
         <w:rPr>
           <w:noProof/>
         </w:rPr>
@@ -2443,7 +2379,7 @@
           <w:numId w:val="3"/>
         </w:numPr>
       </w:pPr>
-      <w:bookmarkStart w:id="4" w:name="_Toc31839414"/>
+      <w:bookmarkStart w:id="4" w:name="_Toc31900620"/>
       <w:r>
         <w:t>Software</w:t>
       </w:r>
@@ -2496,10 +2432,7 @@
         <w:ind w:left="720"/>
       </w:pPr>
       <w:r>
-        <w:t xml:space="preserve">Connecting GitHub to your repository is very simple. Assuming you have created </w:t>
-      </w:r>
-      <w:r>
-        <w:t>your repository as mentioned in 2.2.1, you can connect to your repository in a few simple steps.</w:t>
+        <w:t>Connecting GitHub to your repository is very simple. Assuming you have created your repository as mentioned in 2.2.1, you can connect to your repository in a few simple steps.</w:t>
       </w:r>
     </w:p>
     <w:p>
@@ -3036,7 +2969,7 @@
     </w:p>
     <w:p>
       <w:pPr>
-        <w:ind w:left="432"/>
+        <w:ind w:left="720"/>
       </w:pPr>
       <w:r>
         <w:t xml:space="preserve">Now that you have successfully cloned your repository, we want to maintain a certain level of sync with your repository on GitHub’s servers. Any changes that are made on your filesystem </w:t>
@@ -3057,7 +2990,7 @@
     </w:p>
     <w:p>
       <w:pPr>
-        <w:ind w:left="432"/>
+        <w:ind w:left="720"/>
       </w:pPr>
       <w:r>
         <w:t>With our repository open, create a new folder and place the document inside. After doing this open the GitHub Desktop application. You will notice the changes that you’ve made reflect automatically</w:t>
@@ -3147,7 +3080,7 @@
     </w:p>
     <w:p>
       <w:pPr>
-        <w:ind w:left="432"/>
+        <w:ind w:left="720"/>
       </w:pPr>
       <w:r>
         <w:t>If you are satisfied with these changes, we need to commit these changes to master. To do this, we will create a title and an optional description in the bottom left of the screen.</w:t>
@@ -3233,7 +3166,7 @@
     </w:p>
     <w:p>
       <w:pPr>
-        <w:ind w:left="432"/>
+        <w:ind w:left="720"/>
       </w:pPr>
       <w:r>
         <w:t>After clicking “Commit to master,” we finally must push these changes to the server. This can be done by clicking “Push origin” on the top-right of your screen.</w:t>
@@ -3262,7 +3195,7 @@
       <w:pPr>
         <w:pStyle w:val="Heading1"/>
       </w:pPr>
-      <w:bookmarkStart w:id="5" w:name="_Toc31839415"/>
+      <w:bookmarkStart w:id="5" w:name="_Toc31900621"/>
       <w:r>
         <w:lastRenderedPageBreak/>
         <w:t>Utilization of GitHub in the Classroom</w:t>
@@ -3273,7 +3206,7 @@
       <w:pPr>
         <w:pStyle w:val="Heading2"/>
       </w:pPr>
-      <w:bookmarkStart w:id="6" w:name="_Toc31839416"/>
+      <w:bookmarkStart w:id="6" w:name="_Toc31900622"/>
       <w:r>
         <w:t>Sharing Documents With Peers and Students</w:t>
       </w:r>
@@ -3281,7 +3214,7 @@
     </w:p>
     <w:p>
       <w:pPr>
-        <w:ind w:left="576"/>
+        <w:ind w:left="720"/>
       </w:pPr>
       <w:r>
         <w:t>Sometimes, it is useful to simply provide documents to your students like the format that D2L offers. When providing documents to students, it is not necessary for the students to have a GitHub account so long as your project is public. Create a repository strictly for your course and be sure to only add instructors and TAs as necessary as project collaborators. Your students will be able to view the files and download them as needed.</w:t>
@@ -3291,7 +3224,7 @@
       <w:pPr>
         <w:pStyle w:val="Heading3"/>
       </w:pPr>
-      <w:bookmarkStart w:id="7" w:name="_Toc31839417"/>
+      <w:bookmarkStart w:id="7" w:name="_Toc31900623"/>
       <w:r>
         <w:t>Putting Documents on the Repository</w:t>
       </w:r>
@@ -3336,89 +3269,652 @@
       <w:r>
         <w:t>Adding files to your repository is slightly more complex compared to uploading documents with the software. Additionally, creating folders is even more non-intuitive. Again, I highly recommend using the software for convenience. If downloading the software is not possible (using a .MIL or some .EDU machines) then the following steps will show how to create a folder and upload a file.</w:t>
       </w:r>
-      <w:bookmarkStart w:id="8" w:name="_GoBack"/>
+    </w:p>
+    <w:p>
+      <w:pPr>
+        <w:pStyle w:val="ListParagraph"/>
+        <w:numPr>
+          <w:ilvl w:val="0"/>
+          <w:numId w:val="22"/>
+        </w:numPr>
+      </w:pPr>
+      <w:r>
+        <w:t>Once on GitHub.com, sign into your account</w:t>
+      </w:r>
+    </w:p>
+    <w:p>
+      <w:pPr>
+        <w:pStyle w:val="ListParagraph"/>
+        <w:numPr>
+          <w:ilvl w:val="0"/>
+          <w:numId w:val="22"/>
+        </w:numPr>
+      </w:pPr>
+      <w:r>
+        <w:t>On the top-left, search for the name of your repository</w:t>
+      </w:r>
+      <w:r>
+        <w:rPr>
+          <w:noProof/>
+        </w:rPr>
+        <w:drawing>
+          <wp:inline distT="0" distB="0" distL="0" distR="0" wp14:anchorId="50678AEE" wp14:editId="7486AE94">
+            <wp:extent cx="3135316" cy="2819400"/>
+            <wp:effectExtent l="152400" t="114300" r="122555" b="171450"/>
+            <wp:docPr id="7" name="Picture 7"/>
+            <wp:cNvGraphicFramePr>
+              <a:graphicFrameLocks xmlns:a="http://schemas.openxmlformats.org/drawingml/2006/main" noChangeAspect="1"/>
+            </wp:cNvGraphicFramePr>
+            <a:graphic xmlns:a="http://schemas.openxmlformats.org/drawingml/2006/main">
+              <a:graphicData uri="http://schemas.openxmlformats.org/drawingml/2006/picture">
+                <pic:pic xmlns:pic="http://schemas.openxmlformats.org/drawingml/2006/picture">
+                  <pic:nvPicPr>
+                    <pic:cNvPr id="1" name=""/>
+                    <pic:cNvPicPr/>
+                  </pic:nvPicPr>
+                  <pic:blipFill>
+                    <a:blip r:embed="rId19"/>
+                    <a:stretch>
+                      <a:fillRect/>
+                    </a:stretch>
+                  </pic:blipFill>
+                  <pic:spPr>
+                    <a:xfrm>
+                      <a:off x="0" y="0"/>
+                      <a:ext cx="3262526" cy="2933792"/>
+                    </a:xfrm>
+                    <a:prstGeom prst="rect">
+                      <a:avLst/>
+                    </a:prstGeom>
+                    <a:solidFill>
+                      <a:srgbClr val="FFFFFF">
+                        <a:shade val="85000"/>
+                      </a:srgbClr>
+                    </a:solidFill>
+                    <a:ln w="88900" cap="sq">
+                      <a:solidFill>
+                        <a:srgbClr val="FFFFFF"/>
+                      </a:solidFill>
+                      <a:miter lim="800000"/>
+                    </a:ln>
+                    <a:effectLst>
+                      <a:outerShdw blurRad="55000" dist="18000" dir="5400000" algn="tl" rotWithShape="0">
+                        <a:srgbClr val="000000">
+                          <a:alpha val="40000"/>
+                        </a:srgbClr>
+                      </a:outerShdw>
+                    </a:effectLst>
+                    <a:scene3d>
+                      <a:camera prst="orthographicFront"/>
+                      <a:lightRig rig="twoPt" dir="t">
+                        <a:rot lat="0" lon="0" rev="7200000"/>
+                      </a:lightRig>
+                    </a:scene3d>
+                    <a:sp3d>
+                      <a:bevelT w="25400" h="19050"/>
+                      <a:contourClr>
+                        <a:srgbClr val="FFFFFF"/>
+                      </a:contourClr>
+                    </a:sp3d>
+                  </pic:spPr>
+                </pic:pic>
+              </a:graphicData>
+            </a:graphic>
+          </wp:inline>
+        </w:drawing>
+      </w:r>
+    </w:p>
+    <w:p>
+      <w:pPr>
+        <w:pStyle w:val="ListParagraph"/>
+        <w:numPr>
+          <w:ilvl w:val="0"/>
+          <w:numId w:val="22"/>
+        </w:numPr>
+      </w:pPr>
+      <w:r>
+        <w:t>Click the repository link</w:t>
+      </w:r>
+    </w:p>
+    <w:p>
+      <w:pPr>
+        <w:ind w:left="720"/>
+      </w:pPr>
+      <w:r>
+        <w:lastRenderedPageBreak/>
+        <w:t xml:space="preserve">We will now create a folder to place these files. Creating a new folder is completely non-intuitive. Following these steps is currently the easiest way to create a folder when using the website. </w:t>
+      </w:r>
+      <w:r>
+        <w:rPr>
+          <w:b/>
+          <w:bCs/>
+        </w:rPr>
+        <w:t>If you only want to upload files to an existing folder</w:t>
+      </w:r>
+      <w:r>
+        <w:t xml:space="preserve">, navigate to the desired folder and continue to step </w:t>
+      </w:r>
+      <w:r>
+        <w:t>8</w:t>
+      </w:r>
+      <w:r>
+        <w:t>.</w:t>
+      </w:r>
+    </w:p>
+    <w:p>
+      <w:pPr>
+        <w:pStyle w:val="ListParagraph"/>
+        <w:numPr>
+          <w:ilvl w:val="0"/>
+          <w:numId w:val="22"/>
+        </w:numPr>
+      </w:pPr>
+      <w:r>
+        <w:t>At the top of your repository, click “Create new file”</w:t>
+      </w:r>
+      <w:r>
+        <w:rPr>
+          <w:noProof/>
+        </w:rPr>
+        <w:t xml:space="preserve"> </w:t>
+      </w:r>
+      <w:r>
+        <w:rPr>
+          <w:noProof/>
+        </w:rPr>
+        <w:drawing>
+          <wp:inline distT="0" distB="0" distL="0" distR="0" wp14:anchorId="538CD2FD" wp14:editId="0C9C5CBB">
+            <wp:extent cx="3760610" cy="1562100"/>
+            <wp:effectExtent l="133350" t="114300" r="144780" b="171450"/>
+            <wp:docPr id="12" name="Picture 12"/>
+            <wp:cNvGraphicFramePr>
+              <a:graphicFrameLocks xmlns:a="http://schemas.openxmlformats.org/drawingml/2006/main" noChangeAspect="1"/>
+            </wp:cNvGraphicFramePr>
+            <a:graphic xmlns:a="http://schemas.openxmlformats.org/drawingml/2006/main">
+              <a:graphicData uri="http://schemas.openxmlformats.org/drawingml/2006/picture">
+                <pic:pic xmlns:pic="http://schemas.openxmlformats.org/drawingml/2006/picture">
+                  <pic:nvPicPr>
+                    <pic:cNvPr id="1" name=""/>
+                    <pic:cNvPicPr/>
+                  </pic:nvPicPr>
+                  <pic:blipFill>
+                    <a:blip r:embed="rId20"/>
+                    <a:stretch>
+                      <a:fillRect/>
+                    </a:stretch>
+                  </pic:blipFill>
+                  <pic:spPr>
+                    <a:xfrm>
+                      <a:off x="0" y="0"/>
+                      <a:ext cx="3795712" cy="1576681"/>
+                    </a:xfrm>
+                    <a:prstGeom prst="rect">
+                      <a:avLst/>
+                    </a:prstGeom>
+                    <a:solidFill>
+                      <a:srgbClr val="FFFFFF">
+                        <a:shade val="85000"/>
+                      </a:srgbClr>
+                    </a:solidFill>
+                    <a:ln w="88900" cap="sq">
+                      <a:solidFill>
+                        <a:srgbClr val="FFFFFF"/>
+                      </a:solidFill>
+                      <a:miter lim="800000"/>
+                    </a:ln>
+                    <a:effectLst>
+                      <a:outerShdw blurRad="55000" dist="18000" dir="5400000" algn="tl" rotWithShape="0">
+                        <a:srgbClr val="000000">
+                          <a:alpha val="40000"/>
+                        </a:srgbClr>
+                      </a:outerShdw>
+                    </a:effectLst>
+                    <a:scene3d>
+                      <a:camera prst="orthographicFront"/>
+                      <a:lightRig rig="twoPt" dir="t">
+                        <a:rot lat="0" lon="0" rev="7200000"/>
+                      </a:lightRig>
+                    </a:scene3d>
+                    <a:sp3d>
+                      <a:bevelT w="25400" h="19050"/>
+                      <a:contourClr>
+                        <a:srgbClr val="FFFFFF"/>
+                      </a:contourClr>
+                    </a:sp3d>
+                  </pic:spPr>
+                </pic:pic>
+              </a:graphicData>
+            </a:graphic>
+          </wp:inline>
+        </w:drawing>
+      </w:r>
+    </w:p>
+    <w:p>
+      <w:pPr>
+        <w:pStyle w:val="ListParagraph"/>
+        <w:numPr>
+          <w:ilvl w:val="0"/>
+          <w:numId w:val="22"/>
+        </w:numPr>
+      </w:pPr>
+      <w:r>
+        <w:rPr>
+          <w:noProof/>
+        </w:rPr>
+        <w:t>Leave the contents of this file empty</w:t>
+      </w:r>
+    </w:p>
+    <w:p>
+      <w:pPr>
+        <w:pStyle w:val="ListParagraph"/>
+        <w:numPr>
+          <w:ilvl w:val="0"/>
+          <w:numId w:val="22"/>
+        </w:numPr>
+      </w:pPr>
+      <w:r>
+        <w:rPr>
+          <w:noProof/>
+        </w:rPr>
+        <w:t>At the top of the page, name the file “Folder/temp.txt” where “Folder” is a placeholder and “temp.txt” is a temporary file we will place into our new folder.</w:t>
+      </w:r>
+      <w:r>
+        <w:rPr>
+          <w:noProof/>
+        </w:rPr>
+        <w:t xml:space="preserve"> </w:t>
+      </w:r>
+      <w:r>
+        <w:rPr>
+          <w:noProof/>
+        </w:rPr>
+        <w:drawing>
+          <wp:inline distT="0" distB="0" distL="0" distR="0" wp14:anchorId="6495D21B" wp14:editId="33E14EF8">
+            <wp:extent cx="3733800" cy="1759593"/>
+            <wp:effectExtent l="133350" t="114300" r="152400" b="164465"/>
+            <wp:docPr id="13" name="Picture 13"/>
+            <wp:cNvGraphicFramePr>
+              <a:graphicFrameLocks xmlns:a="http://schemas.openxmlformats.org/drawingml/2006/main" noChangeAspect="1"/>
+            </wp:cNvGraphicFramePr>
+            <a:graphic xmlns:a="http://schemas.openxmlformats.org/drawingml/2006/main">
+              <a:graphicData uri="http://schemas.openxmlformats.org/drawingml/2006/picture">
+                <pic:pic xmlns:pic="http://schemas.openxmlformats.org/drawingml/2006/picture">
+                  <pic:nvPicPr>
+                    <pic:cNvPr id="1" name=""/>
+                    <pic:cNvPicPr/>
+                  </pic:nvPicPr>
+                  <pic:blipFill>
+                    <a:blip r:embed="rId21"/>
+                    <a:stretch>
+                      <a:fillRect/>
+                    </a:stretch>
+                  </pic:blipFill>
+                  <pic:spPr>
+                    <a:xfrm>
+                      <a:off x="0" y="0"/>
+                      <a:ext cx="3773439" cy="1778273"/>
+                    </a:xfrm>
+                    <a:prstGeom prst="rect">
+                      <a:avLst/>
+                    </a:prstGeom>
+                    <a:solidFill>
+                      <a:srgbClr val="FFFFFF">
+                        <a:shade val="85000"/>
+                      </a:srgbClr>
+                    </a:solidFill>
+                    <a:ln w="88900" cap="sq">
+                      <a:solidFill>
+                        <a:srgbClr val="FFFFFF"/>
+                      </a:solidFill>
+                      <a:miter lim="800000"/>
+                    </a:ln>
+                    <a:effectLst>
+                      <a:outerShdw blurRad="55000" dist="18000" dir="5400000" algn="tl" rotWithShape="0">
+                        <a:srgbClr val="000000">
+                          <a:alpha val="40000"/>
+                        </a:srgbClr>
+                      </a:outerShdw>
+                    </a:effectLst>
+                    <a:scene3d>
+                      <a:camera prst="orthographicFront"/>
+                      <a:lightRig rig="twoPt" dir="t">
+                        <a:rot lat="0" lon="0" rev="7200000"/>
+                      </a:lightRig>
+                    </a:scene3d>
+                    <a:sp3d>
+                      <a:bevelT w="25400" h="19050"/>
+                      <a:contourClr>
+                        <a:srgbClr val="FFFFFF"/>
+                      </a:contourClr>
+                    </a:sp3d>
+                  </pic:spPr>
+                </pic:pic>
+              </a:graphicData>
+            </a:graphic>
+          </wp:inline>
+        </w:drawing>
+      </w:r>
+    </w:p>
+    <w:p>
+      <w:pPr>
+        <w:ind w:left="720"/>
+      </w:pPr>
+      <w:r>
+        <w:t>You will notice that each time you type a forward slash, the text will be moved to the left. This indicates that the file will be placed in that directory.</w:t>
+      </w:r>
+    </w:p>
+    <w:p>
+      <w:pPr>
+        <w:pStyle w:val="ListParagraph"/>
+        <w:numPr>
+          <w:ilvl w:val="0"/>
+          <w:numId w:val="22"/>
+        </w:numPr>
+      </w:pPr>
+      <w:r>
+        <w:t>Click “commit changes” at the bottom of the webpage</w:t>
+      </w:r>
+    </w:p>
+    <w:p>
+      <w:pPr>
+        <w:ind w:left="720"/>
+      </w:pPr>
+      <w:r>
+        <w:t xml:space="preserve">After doing these steps, you will be redirected to the directory you have created. The following steps will illustrate uploading your desired content to this folder. After following these steps, click on your temporary text file to view its contents. Subsequently, delete this file since it is no longer needed and commit these changes. Note that if you delete the temporary file before uploading your content, the directory will be destroyed automatically. </w:t>
+      </w:r>
+      <w:r>
+        <w:rPr>
+          <w:b/>
+          <w:bCs/>
+        </w:rPr>
+        <w:t>Only delete this file AFTER</w:t>
+      </w:r>
+      <w:r>
+        <w:t xml:space="preserve"> uploading the desired content.</w:t>
+      </w:r>
+    </w:p>
+    <w:p>
+      <w:pPr>
+        <w:pStyle w:val="ListParagraph"/>
+        <w:numPr>
+          <w:ilvl w:val="0"/>
+          <w:numId w:val="22"/>
+        </w:numPr>
+      </w:pPr>
+      <w:r>
+        <w:lastRenderedPageBreak/>
+        <w:t>At the top of your repository, click “Upload Files”</w:t>
+      </w:r>
+      <w:r>
+        <w:rPr>
+          <w:noProof/>
+        </w:rPr>
+        <w:t xml:space="preserve"> </w:t>
+      </w:r>
+      <w:r>
+        <w:rPr>
+          <w:noProof/>
+        </w:rPr>
+        <w:drawing>
+          <wp:inline distT="0" distB="0" distL="0" distR="0" wp14:anchorId="2C015014" wp14:editId="63EC7EFC">
+            <wp:extent cx="3752850" cy="1449819"/>
+            <wp:effectExtent l="133350" t="114300" r="152400" b="150495"/>
+            <wp:docPr id="11" name="Picture 11"/>
+            <wp:cNvGraphicFramePr>
+              <a:graphicFrameLocks xmlns:a="http://schemas.openxmlformats.org/drawingml/2006/main" noChangeAspect="1"/>
+            </wp:cNvGraphicFramePr>
+            <a:graphic xmlns:a="http://schemas.openxmlformats.org/drawingml/2006/main">
+              <a:graphicData uri="http://schemas.openxmlformats.org/drawingml/2006/picture">
+                <pic:pic xmlns:pic="http://schemas.openxmlformats.org/drawingml/2006/picture">
+                  <pic:nvPicPr>
+                    <pic:cNvPr id="1" name=""/>
+                    <pic:cNvPicPr/>
+                  </pic:nvPicPr>
+                  <pic:blipFill>
+                    <a:blip r:embed="rId22"/>
+                    <a:stretch>
+                      <a:fillRect/>
+                    </a:stretch>
+                  </pic:blipFill>
+                  <pic:spPr>
+                    <a:xfrm>
+                      <a:off x="0" y="0"/>
+                      <a:ext cx="3816123" cy="1474263"/>
+                    </a:xfrm>
+                    <a:prstGeom prst="rect">
+                      <a:avLst/>
+                    </a:prstGeom>
+                    <a:solidFill>
+                      <a:srgbClr val="FFFFFF">
+                        <a:shade val="85000"/>
+                      </a:srgbClr>
+                    </a:solidFill>
+                    <a:ln w="88900" cap="sq">
+                      <a:solidFill>
+                        <a:srgbClr val="FFFFFF"/>
+                      </a:solidFill>
+                      <a:miter lim="800000"/>
+                    </a:ln>
+                    <a:effectLst>
+                      <a:outerShdw blurRad="55000" dist="18000" dir="5400000" algn="tl" rotWithShape="0">
+                        <a:srgbClr val="000000">
+                          <a:alpha val="40000"/>
+                        </a:srgbClr>
+                      </a:outerShdw>
+                    </a:effectLst>
+                    <a:scene3d>
+                      <a:camera prst="orthographicFront"/>
+                      <a:lightRig rig="twoPt" dir="t">
+                        <a:rot lat="0" lon="0" rev="7200000"/>
+                      </a:lightRig>
+                    </a:scene3d>
+                    <a:sp3d>
+                      <a:bevelT w="25400" h="19050"/>
+                      <a:contourClr>
+                        <a:srgbClr val="FFFFFF"/>
+                      </a:contourClr>
+                    </a:sp3d>
+                  </pic:spPr>
+                </pic:pic>
+              </a:graphicData>
+            </a:graphic>
+          </wp:inline>
+        </w:drawing>
+      </w:r>
+    </w:p>
+    <w:p>
+      <w:pPr>
+        <w:pStyle w:val="ListParagraph"/>
+        <w:numPr>
+          <w:ilvl w:val="0"/>
+          <w:numId w:val="22"/>
+        </w:numPr>
+      </w:pPr>
+      <w:r>
+        <w:rPr>
+          <w:noProof/>
+        </w:rPr>
+        <w:t>Drag or click “choose your files” to upload necessary files</w:t>
+      </w:r>
+    </w:p>
+    <w:p>
+      <w:pPr>
+        <w:pStyle w:val="ListParagraph"/>
+        <w:numPr>
+          <w:ilvl w:val="0"/>
+          <w:numId w:val="22"/>
+        </w:numPr>
+      </w:pPr>
+      <w:r>
+        <w:rPr>
+          <w:noProof/>
+        </w:rPr>
+        <w:t>Make a title to commit these changes</w:t>
+      </w:r>
+    </w:p>
+    <w:p>
+      <w:pPr>
+        <w:pStyle w:val="ListParagraph"/>
+        <w:numPr>
+          <w:ilvl w:val="0"/>
+          <w:numId w:val="22"/>
+        </w:numPr>
+      </w:pPr>
+      <w:r>
+        <w:rPr>
+          <w:noProof/>
+        </w:rPr>
+        <w:t>Click “Commit changes” at the bottom</w:t>
+      </w:r>
+    </w:p>
+    <w:p>
+      <w:pPr>
+        <w:ind w:left="720"/>
+      </w:pPr>
+      <w:r>
+        <w:t>After your files have been uploaded, you will be redirected to the repository home page. You should notice the files you uploaded should be in the root directory.</w:t>
+      </w:r>
+    </w:p>
+    <w:p>
+      <w:pPr>
+        <w:pStyle w:val="Heading3"/>
+      </w:pPr>
+      <w:bookmarkStart w:id="8" w:name="_Toc31900624"/>
+      <w:r>
+        <w:t>Cloning Repositories</w:t>
+      </w:r>
+      <w:r>
+        <w:t xml:space="preserve"> (Students)</w:t>
+      </w:r>
       <w:bookmarkEnd w:id="8"/>
     </w:p>
     <w:p>
       <w:pPr>
         <w:ind w:left="720"/>
       </w:pPr>
+      <w:r>
+        <w:t xml:space="preserve">After uploading your documents and setting up your repository, you may want to give access to your class. This can simply be done by sending your students the link to your repository. If they have GitHub desktop, they can clone the repository directly through the software using the link provided. Since they have not been added as collaborators, there is no worry of your students accidentally committing changes to your repository since they do not have the appropriate permissions. Thus, </w:t>
+      </w:r>
+      <w:proofErr w:type="gramStart"/>
+      <w:r>
+        <w:t>successfully avoiding</w:t>
+      </w:r>
+      <w:proofErr w:type="gramEnd"/>
+      <w:r>
+        <w:t xml:space="preserve"> a catastrophe. The benefit of using GitHub desktop is that students may keep very accurate and up-to-date changes to your repository.</w:t>
+      </w:r>
+    </w:p>
+    <w:p>
+      <w:pPr>
+        <w:ind w:left="720"/>
+      </w:pPr>
+      <w:r>
+        <w:t>Additionally, students may navigate to your repository using the link provided and download the contents directly from the website. This is very useful if there is no programming collaboration required and you are using GitHub simply as cloud storage for course files (</w:t>
+      </w:r>
+      <w:proofErr w:type="gramStart"/>
+      <w:r>
+        <w:t>similar to</w:t>
+      </w:r>
+      <w:proofErr w:type="gramEnd"/>
+      <w:r>
+        <w:t xml:space="preserve"> D2L).</w:t>
+      </w:r>
+      <w:r>
+        <w:t xml:space="preserve"> The benefit to downloading from the website is the ability to download individual files while ignoring content that is not required to be downloaded.</w:t>
+      </w:r>
     </w:p>
     <w:p>
       <w:pPr>
         <w:pStyle w:val="Heading3"/>
       </w:pPr>
-      <w:bookmarkStart w:id="9" w:name="_Toc31839418"/>
-      <w:r>
-        <w:t>Cloning Repositories</w:t>
+      <w:bookmarkStart w:id="9" w:name="_Toc31900625"/>
+      <w:r>
+        <w:t>Updating Documents</w:t>
       </w:r>
       <w:bookmarkEnd w:id="9"/>
     </w:p>
     <w:p>
       <w:pPr>
+        <w:ind w:left="720"/>
+      </w:pPr>
+      <w:r>
+        <w:t>When using GitHub desktop, simply navigate to the directory where the files are stored. Any changes to these files will reflect as a change on the software. The user can simply commit and push these changes and the changes to the file will reflect on the repository.</w:t>
+      </w:r>
+    </w:p>
+    <w:p>
+      <w:pPr>
+        <w:ind w:left="720"/>
+      </w:pPr>
+      <w:r>
+        <w:t>If using the website, update the file locally. Then, delete the file on the repository and upload the replacement.</w:t>
+      </w:r>
+    </w:p>
+    <w:p>
+      <w:pPr>
+        <w:pStyle w:val="Heading2"/>
+      </w:pPr>
+      <w:bookmarkStart w:id="10" w:name="_Toc31900626"/>
+      <w:r>
+        <w:t>Collaborating on Projects</w:t>
+      </w:r>
+      <w:bookmarkEnd w:id="10"/>
+    </w:p>
+    <w:p>
+      <w:pPr>
+        <w:ind w:left="720"/>
+      </w:pPr>
+      <w:r>
+        <w:t>When students need to collaborate on a project there are a few</w:t>
+      </w:r>
+      <w:bookmarkStart w:id="11" w:name="_GoBack"/>
+      <w:bookmarkEnd w:id="11"/>
+    </w:p>
+    <w:p>
+      <w:pPr>
         <w:pStyle w:val="Heading3"/>
       </w:pPr>
-      <w:bookmarkStart w:id="10" w:name="_Toc31839419"/>
-      <w:r>
-        <w:t>Updating Documents</w:t>
-      </w:r>
-      <w:bookmarkEnd w:id="10"/>
+      <w:bookmarkStart w:id="12" w:name="_Toc31900627"/>
+      <w:r>
+        <w:lastRenderedPageBreak/>
+        <w:t>Collaborators</w:t>
+      </w:r>
+      <w:bookmarkEnd w:id="12"/>
+    </w:p>
+    <w:p>
+      <w:pPr>
+        <w:pStyle w:val="Heading3"/>
+      </w:pPr>
+      <w:bookmarkStart w:id="13" w:name="_Toc31900628"/>
+      <w:r>
+        <w:t>Committing Changes</w:t>
+      </w:r>
+      <w:bookmarkEnd w:id="13"/>
+    </w:p>
+    <w:p>
+      <w:pPr>
+        <w:pStyle w:val="Heading3"/>
+      </w:pPr>
+      <w:bookmarkStart w:id="14" w:name="_Toc31900629"/>
+      <w:r>
+        <w:t>Pushing and Pulling from the Origin</w:t>
+      </w:r>
+      <w:bookmarkEnd w:id="14"/>
+    </w:p>
+    <w:p>
+      <w:pPr>
+        <w:pStyle w:val="Heading3"/>
+      </w:pPr>
+      <w:bookmarkStart w:id="15" w:name="_Toc31900630"/>
+      <w:r>
+        <w:t>Branching</w:t>
+      </w:r>
+      <w:bookmarkEnd w:id="15"/>
     </w:p>
     <w:p>
       <w:pPr>
         <w:pStyle w:val="Heading2"/>
       </w:pPr>
-      <w:bookmarkStart w:id="11" w:name="_Toc31839420"/>
-      <w:r>
-        <w:t>Collaborating on Projects</w:t>
-      </w:r>
-      <w:bookmarkEnd w:id="11"/>
-    </w:p>
-    <w:p>
-      <w:pPr>
-        <w:pStyle w:val="Heading3"/>
-      </w:pPr>
-      <w:bookmarkStart w:id="12" w:name="_Toc31839421"/>
-      <w:r>
-        <w:t>Collaborators</w:t>
-      </w:r>
-      <w:bookmarkEnd w:id="12"/>
-    </w:p>
-    <w:p>
-      <w:pPr>
-        <w:pStyle w:val="Heading3"/>
-      </w:pPr>
-      <w:bookmarkStart w:id="13" w:name="_Toc31839422"/>
-      <w:r>
-        <w:t>Committing Changes</w:t>
-      </w:r>
-      <w:bookmarkEnd w:id="13"/>
-    </w:p>
-    <w:p>
-      <w:pPr>
-        <w:pStyle w:val="Heading3"/>
-      </w:pPr>
-      <w:bookmarkStart w:id="14" w:name="_Toc31839423"/>
-      <w:r>
-        <w:t>Pushing and Pulling from the Origin</w:t>
-      </w:r>
-      <w:bookmarkEnd w:id="14"/>
-    </w:p>
-    <w:p>
-      <w:pPr>
-        <w:pStyle w:val="Heading3"/>
-      </w:pPr>
-      <w:bookmarkStart w:id="15" w:name="_Toc31839424"/>
-      <w:r>
-        <w:t>Branching</w:t>
-      </w:r>
-      <w:bookmarkEnd w:id="15"/>
-    </w:p>
-    <w:p>
-      <w:pPr>
-        <w:pStyle w:val="Heading2"/>
-      </w:pPr>
-      <w:bookmarkStart w:id="16" w:name="_Toc31839425"/>
+      <w:bookmarkStart w:id="16" w:name="_Toc31900631"/>
       <w:r>
         <w:t>Providing a Template</w:t>
       </w:r>
@@ -3432,8 +3928,6 @@
           <w:numId w:val="0"/>
         </w:numPr>
       </w:pPr>
-      <w:bookmarkStart w:id="17" w:name="_Toc31839426"/>
-      <w:bookmarkEnd w:id="17"/>
     </w:p>
     <w:p>
       <w:pPr>
@@ -3455,15 +3949,15 @@
       <w:pPr>
         <w:pStyle w:val="Heading1"/>
       </w:pPr>
-      <w:bookmarkStart w:id="18" w:name="_Toc31839427"/>
+      <w:bookmarkStart w:id="17" w:name="_Toc31900632"/>
       <w:r>
         <w:lastRenderedPageBreak/>
         <w:t>Project Management</w:t>
       </w:r>
-      <w:bookmarkEnd w:id="18"/>
+      <w:bookmarkEnd w:id="17"/>
     </w:p>
     <w:sectPr>
-      <w:footerReference w:type="default" r:id="rId19"/>
+      <w:footerReference w:type="default" r:id="rId23"/>
       <w:pgSz w:w="12240" w:h="15840"/>
       <w:pgMar w:top="1440" w:right="1440" w:bottom="1440" w:left="1440" w:header="720" w:footer="720" w:gutter="0"/>
       <w:pgNumType w:start="0"/>
@@ -4074,6 +4568,178 @@
     </w:lvl>
   </w:abstractNum>
   <w:abstractNum w:abstractNumId="5" w15:restartNumberingAfterBreak="0">
+    <w:nsid w:val="29D33CA9"/>
+    <w:multiLevelType w:val="hybridMultilevel"/>
+    <w:tmpl w:val="BEDEE3C0"/>
+    <w:lvl w:ilvl="0" w:tplc="0409000F">
+      <w:start w:val="1"/>
+      <w:numFmt w:val="decimal"/>
+      <w:lvlText w:val="%1."/>
+      <w:lvlJc w:val="left"/>
+      <w:pPr>
+        <w:ind w:left="1440" w:hanging="360"/>
+      </w:pPr>
+    </w:lvl>
+    <w:lvl w:ilvl="1" w:tplc="04090019" w:tentative="1">
+      <w:start w:val="1"/>
+      <w:numFmt w:val="lowerLetter"/>
+      <w:lvlText w:val="%2."/>
+      <w:lvlJc w:val="left"/>
+      <w:pPr>
+        <w:ind w:left="2160" w:hanging="360"/>
+      </w:pPr>
+    </w:lvl>
+    <w:lvl w:ilvl="2" w:tplc="0409001B" w:tentative="1">
+      <w:start w:val="1"/>
+      <w:numFmt w:val="lowerRoman"/>
+      <w:lvlText w:val="%3."/>
+      <w:lvlJc w:val="right"/>
+      <w:pPr>
+        <w:ind w:left="2880" w:hanging="180"/>
+      </w:pPr>
+    </w:lvl>
+    <w:lvl w:ilvl="3" w:tplc="0409000F" w:tentative="1">
+      <w:start w:val="1"/>
+      <w:numFmt w:val="decimal"/>
+      <w:lvlText w:val="%4."/>
+      <w:lvlJc w:val="left"/>
+      <w:pPr>
+        <w:ind w:left="3600" w:hanging="360"/>
+      </w:pPr>
+    </w:lvl>
+    <w:lvl w:ilvl="4" w:tplc="04090019" w:tentative="1">
+      <w:start w:val="1"/>
+      <w:numFmt w:val="lowerLetter"/>
+      <w:lvlText w:val="%5."/>
+      <w:lvlJc w:val="left"/>
+      <w:pPr>
+        <w:ind w:left="4320" w:hanging="360"/>
+      </w:pPr>
+    </w:lvl>
+    <w:lvl w:ilvl="5" w:tplc="0409001B" w:tentative="1">
+      <w:start w:val="1"/>
+      <w:numFmt w:val="lowerRoman"/>
+      <w:lvlText w:val="%6."/>
+      <w:lvlJc w:val="right"/>
+      <w:pPr>
+        <w:ind w:left="5040" w:hanging="180"/>
+      </w:pPr>
+    </w:lvl>
+    <w:lvl w:ilvl="6" w:tplc="0409000F" w:tentative="1">
+      <w:start w:val="1"/>
+      <w:numFmt w:val="decimal"/>
+      <w:lvlText w:val="%7."/>
+      <w:lvlJc w:val="left"/>
+      <w:pPr>
+        <w:ind w:left="5760" w:hanging="360"/>
+      </w:pPr>
+    </w:lvl>
+    <w:lvl w:ilvl="7" w:tplc="04090019" w:tentative="1">
+      <w:start w:val="1"/>
+      <w:numFmt w:val="lowerLetter"/>
+      <w:lvlText w:val="%8."/>
+      <w:lvlJc w:val="left"/>
+      <w:pPr>
+        <w:ind w:left="6480" w:hanging="360"/>
+      </w:pPr>
+    </w:lvl>
+    <w:lvl w:ilvl="8" w:tplc="0409001B" w:tentative="1">
+      <w:start w:val="1"/>
+      <w:numFmt w:val="lowerRoman"/>
+      <w:lvlText w:val="%9."/>
+      <w:lvlJc w:val="right"/>
+      <w:pPr>
+        <w:ind w:left="7200" w:hanging="180"/>
+      </w:pPr>
+    </w:lvl>
+  </w:abstractNum>
+  <w:abstractNum w:abstractNumId="6" w15:restartNumberingAfterBreak="0">
+    <w:nsid w:val="379051B5"/>
+    <w:multiLevelType w:val="hybridMultilevel"/>
+    <w:tmpl w:val="CAB620DE"/>
+    <w:lvl w:ilvl="0" w:tplc="0409000F">
+      <w:start w:val="1"/>
+      <w:numFmt w:val="decimal"/>
+      <w:lvlText w:val="%1."/>
+      <w:lvlJc w:val="left"/>
+      <w:pPr>
+        <w:ind w:left="1440" w:hanging="360"/>
+      </w:pPr>
+    </w:lvl>
+    <w:lvl w:ilvl="1" w:tplc="04090019" w:tentative="1">
+      <w:start w:val="1"/>
+      <w:numFmt w:val="lowerLetter"/>
+      <w:lvlText w:val="%2."/>
+      <w:lvlJc w:val="left"/>
+      <w:pPr>
+        <w:ind w:left="2160" w:hanging="360"/>
+      </w:pPr>
+    </w:lvl>
+    <w:lvl w:ilvl="2" w:tplc="0409001B" w:tentative="1">
+      <w:start w:val="1"/>
+      <w:numFmt w:val="lowerRoman"/>
+      <w:lvlText w:val="%3."/>
+      <w:lvlJc w:val="right"/>
+      <w:pPr>
+        <w:ind w:left="2880" w:hanging="180"/>
+      </w:pPr>
+    </w:lvl>
+    <w:lvl w:ilvl="3" w:tplc="0409000F" w:tentative="1">
+      <w:start w:val="1"/>
+      <w:numFmt w:val="decimal"/>
+      <w:lvlText w:val="%4."/>
+      <w:lvlJc w:val="left"/>
+      <w:pPr>
+        <w:ind w:left="3600" w:hanging="360"/>
+      </w:pPr>
+    </w:lvl>
+    <w:lvl w:ilvl="4" w:tplc="04090019" w:tentative="1">
+      <w:start w:val="1"/>
+      <w:numFmt w:val="lowerLetter"/>
+      <w:lvlText w:val="%5."/>
+      <w:lvlJc w:val="left"/>
+      <w:pPr>
+        <w:ind w:left="4320" w:hanging="360"/>
+      </w:pPr>
+    </w:lvl>
+    <w:lvl w:ilvl="5" w:tplc="0409001B" w:tentative="1">
+      <w:start w:val="1"/>
+      <w:numFmt w:val="lowerRoman"/>
+      <w:lvlText w:val="%6."/>
+      <w:lvlJc w:val="right"/>
+      <w:pPr>
+        <w:ind w:left="5040" w:hanging="180"/>
+      </w:pPr>
+    </w:lvl>
+    <w:lvl w:ilvl="6" w:tplc="0409000F" w:tentative="1">
+      <w:start w:val="1"/>
+      <w:numFmt w:val="decimal"/>
+      <w:lvlText w:val="%7."/>
+      <w:lvlJc w:val="left"/>
+      <w:pPr>
+        <w:ind w:left="5760" w:hanging="360"/>
+      </w:pPr>
+    </w:lvl>
+    <w:lvl w:ilvl="7" w:tplc="04090019" w:tentative="1">
+      <w:start w:val="1"/>
+      <w:numFmt w:val="lowerLetter"/>
+      <w:lvlText w:val="%8."/>
+      <w:lvlJc w:val="left"/>
+      <w:pPr>
+        <w:ind w:left="6480" w:hanging="360"/>
+      </w:pPr>
+    </w:lvl>
+    <w:lvl w:ilvl="8" w:tplc="0409001B" w:tentative="1">
+      <w:start w:val="1"/>
+      <w:numFmt w:val="lowerRoman"/>
+      <w:lvlText w:val="%9."/>
+      <w:lvlJc w:val="right"/>
+      <w:pPr>
+        <w:ind w:left="7200" w:hanging="180"/>
+      </w:pPr>
+    </w:lvl>
+  </w:abstractNum>
+  <w:abstractNum w:abstractNumId="7" w15:restartNumberingAfterBreak="0">
     <w:nsid w:val="38844FC3"/>
     <w:multiLevelType w:val="hybridMultilevel"/>
     <w:tmpl w:val="44C24476"/>
@@ -4186,7 +4852,7 @@
       </w:rPr>
     </w:lvl>
   </w:abstractNum>
-  <w:abstractNum w:abstractNumId="6" w15:restartNumberingAfterBreak="0">
+  <w:abstractNum w:abstractNumId="8" w15:restartNumberingAfterBreak="0">
     <w:nsid w:val="3C136B45"/>
     <w:multiLevelType w:val="hybridMultilevel"/>
     <w:tmpl w:val="9258DA68"/>
@@ -4275,7 +4941,7 @@
       </w:pPr>
     </w:lvl>
   </w:abstractNum>
-  <w:abstractNum w:abstractNumId="7" w15:restartNumberingAfterBreak="0">
+  <w:abstractNum w:abstractNumId="9" w15:restartNumberingAfterBreak="0">
     <w:nsid w:val="3F4C0F65"/>
     <w:multiLevelType w:val="hybridMultilevel"/>
     <w:tmpl w:val="9B408E48"/>
@@ -4361,7 +5027,7 @@
       </w:pPr>
     </w:lvl>
   </w:abstractNum>
-  <w:abstractNum w:abstractNumId="8" w15:restartNumberingAfterBreak="0">
+  <w:abstractNum w:abstractNumId="10" w15:restartNumberingAfterBreak="0">
     <w:nsid w:val="4B281308"/>
     <w:multiLevelType w:val="hybridMultilevel"/>
     <w:tmpl w:val="8A9E33E2"/>
@@ -4450,7 +5116,7 @@
       </w:pPr>
     </w:lvl>
   </w:abstractNum>
-  <w:abstractNum w:abstractNumId="9" w15:restartNumberingAfterBreak="0">
+  <w:abstractNum w:abstractNumId="11" w15:restartNumberingAfterBreak="0">
     <w:nsid w:val="57EA0551"/>
     <w:multiLevelType w:val="hybridMultilevel"/>
     <w:tmpl w:val="74928446"/>
@@ -4539,7 +5205,93 @@
       </w:pPr>
     </w:lvl>
   </w:abstractNum>
-  <w:abstractNum w:abstractNumId="10" w15:restartNumberingAfterBreak="0">
+  <w:abstractNum w:abstractNumId="12" w15:restartNumberingAfterBreak="0">
+    <w:nsid w:val="63F3261E"/>
+    <w:multiLevelType w:val="hybridMultilevel"/>
+    <w:tmpl w:val="19FC2B4A"/>
+    <w:lvl w:ilvl="0" w:tplc="0409000F">
+      <w:start w:val="1"/>
+      <w:numFmt w:val="decimal"/>
+      <w:lvlText w:val="%1."/>
+      <w:lvlJc w:val="left"/>
+      <w:pPr>
+        <w:ind w:left="1440" w:hanging="360"/>
+      </w:pPr>
+    </w:lvl>
+    <w:lvl w:ilvl="1" w:tplc="04090019" w:tentative="1">
+      <w:start w:val="1"/>
+      <w:numFmt w:val="lowerLetter"/>
+      <w:lvlText w:val="%2."/>
+      <w:lvlJc w:val="left"/>
+      <w:pPr>
+        <w:ind w:left="2160" w:hanging="360"/>
+      </w:pPr>
+    </w:lvl>
+    <w:lvl w:ilvl="2" w:tplc="0409001B" w:tentative="1">
+      <w:start w:val="1"/>
+      <w:numFmt w:val="lowerRoman"/>
+      <w:lvlText w:val="%3."/>
+      <w:lvlJc w:val="right"/>
+      <w:pPr>
+        <w:ind w:left="2880" w:hanging="180"/>
+      </w:pPr>
+    </w:lvl>
+    <w:lvl w:ilvl="3" w:tplc="0409000F" w:tentative="1">
+      <w:start w:val="1"/>
+      <w:numFmt w:val="decimal"/>
+      <w:lvlText w:val="%4."/>
+      <w:lvlJc w:val="left"/>
+      <w:pPr>
+        <w:ind w:left="3600" w:hanging="360"/>
+      </w:pPr>
+    </w:lvl>
+    <w:lvl w:ilvl="4" w:tplc="04090019" w:tentative="1">
+      <w:start w:val="1"/>
+      <w:numFmt w:val="lowerLetter"/>
+      <w:lvlText w:val="%5."/>
+      <w:lvlJc w:val="left"/>
+      <w:pPr>
+        <w:ind w:left="4320" w:hanging="360"/>
+      </w:pPr>
+    </w:lvl>
+    <w:lvl w:ilvl="5" w:tplc="0409001B" w:tentative="1">
+      <w:start w:val="1"/>
+      <w:numFmt w:val="lowerRoman"/>
+      <w:lvlText w:val="%6."/>
+      <w:lvlJc w:val="right"/>
+      <w:pPr>
+        <w:ind w:left="5040" w:hanging="180"/>
+      </w:pPr>
+    </w:lvl>
+    <w:lvl w:ilvl="6" w:tplc="0409000F" w:tentative="1">
+      <w:start w:val="1"/>
+      <w:numFmt w:val="decimal"/>
+      <w:lvlText w:val="%7."/>
+      <w:lvlJc w:val="left"/>
+      <w:pPr>
+        <w:ind w:left="5760" w:hanging="360"/>
+      </w:pPr>
+    </w:lvl>
+    <w:lvl w:ilvl="7" w:tplc="04090019" w:tentative="1">
+      <w:start w:val="1"/>
+      <w:numFmt w:val="lowerLetter"/>
+      <w:lvlText w:val="%8."/>
+      <w:lvlJc w:val="left"/>
+      <w:pPr>
+        <w:ind w:left="6480" w:hanging="360"/>
+      </w:pPr>
+    </w:lvl>
+    <w:lvl w:ilvl="8" w:tplc="0409001B" w:tentative="1">
+      <w:start w:val="1"/>
+      <w:numFmt w:val="lowerRoman"/>
+      <w:lvlText w:val="%9."/>
+      <w:lvlJc w:val="right"/>
+      <w:pPr>
+        <w:ind w:left="7200" w:hanging="180"/>
+      </w:pPr>
+    </w:lvl>
+  </w:abstractNum>
+  <w:abstractNum w:abstractNumId="13" w15:restartNumberingAfterBreak="0">
     <w:nsid w:val="689E498D"/>
     <w:multiLevelType w:val="hybridMultilevel"/>
     <w:tmpl w:val="FB8CC4C0"/>
@@ -4628,7 +5380,7 @@
       </w:pPr>
     </w:lvl>
   </w:abstractNum>
-  <w:abstractNum w:abstractNumId="11" w15:restartNumberingAfterBreak="0">
+  <w:abstractNum w:abstractNumId="14" w15:restartNumberingAfterBreak="0">
     <w:nsid w:val="7D3F1CCB"/>
     <w:multiLevelType w:val="hybridMultilevel"/>
     <w:tmpl w:val="552260B4"/>
@@ -4715,10 +5467,10 @@
     </w:lvl>
   </w:abstractNum>
   <w:num w:numId="1">
-    <w:abstractNumId w:val="10"/>
+    <w:abstractNumId w:val="13"/>
   </w:num>
   <w:num w:numId="2">
-    <w:abstractNumId w:val="9"/>
+    <w:abstractNumId w:val="11"/>
   </w:num>
   <w:num w:numId="3">
     <w:abstractNumId w:val="3"/>
@@ -4751,10 +5503,10 @@
     <w:abstractNumId w:val="3"/>
   </w:num>
   <w:num w:numId="13">
-    <w:abstractNumId w:val="8"/>
+    <w:abstractNumId w:val="10"/>
   </w:num>
   <w:num w:numId="14">
-    <w:abstractNumId w:val="5"/>
+    <w:abstractNumId w:val="7"/>
   </w:num>
   <w:num w:numId="15">
     <w:abstractNumId w:val="0"/>
@@ -4763,7 +5515,7 @@
     <w:abstractNumId w:val="4"/>
   </w:num>
   <w:num w:numId="17">
-    <w:abstractNumId w:val="7"/>
+    <w:abstractNumId w:val="9"/>
   </w:num>
   <w:num w:numId="18">
     <w:abstractNumId w:val="2"/>
@@ -4772,10 +5524,19 @@
     <w:abstractNumId w:val="1"/>
   </w:num>
   <w:num w:numId="20">
-    <w:abstractNumId w:val="11"/>
+    <w:abstractNumId w:val="14"/>
   </w:num>
   <w:num w:numId="21">
+    <w:abstractNumId w:val="8"/>
+  </w:num>
+  <w:num w:numId="22">
+    <w:abstractNumId w:val="5"/>
+  </w:num>
+  <w:num w:numId="23">
     <w:abstractNumId w:val="6"/>
+  </w:num>
+  <w:num w:numId="24">
+    <w:abstractNumId w:val="12"/>
   </w:num>
 </w:numbering>
 </file>
@@ -5941,6 +6702,18 @@
       <w:ind w:left="440"/>
     </w:pPr>
   </w:style>
+  <w:style w:type="character" w:styleId="UnresolvedMention">
+    <w:name w:val="Unresolved Mention"/>
+    <w:basedOn w:val="DefaultParagraphFont"/>
+    <w:uiPriority w:val="99"/>
+    <w:semiHidden/>
+    <w:unhideWhenUsed/>
+    <w:rsid w:val="004A5D2E"/>
+    <w:rPr>
+      <w:color w:val="605E5C"/>
+      <w:shd w:val="clear" w:color="auto" w:fill="E1DFDD"/>
+    </w:rPr>
+  </w:style>
 </w:styles>
 </file>
 

</xml_diff>

<commit_message>
Update GitHub Help Document Instructors.docx
</commit_message>
<xml_diff>
--- a/Admin/GitHub Help Document Instructors.docx
+++ b/Admin/GitHub Help Document Instructors.docx
@@ -197,6 +197,7 @@
                             <w:dataBinding w:prefixMappings="xmlns:ns0='http://schemas.openxmlformats.org/package/2006/metadata/core-properties' xmlns:ns1='http://purl.org/dc/elements/1.1/'" w:xpath="/ns0:coreProperties[1]/ns1:title[1]" w:storeItemID="{6C3C8BC8-F283-45AE-878A-BAB7291924A1}"/>
                             <w:text/>
                           </w:sdtPr>
+                          <w:sdtEndPr/>
                           <w:sdtContent>
                             <w:p>
                               <w:pPr>
@@ -243,6 +244,7 @@
                             <w:dataBinding w:prefixMappings="xmlns:ns0='http://schemas.microsoft.com/office/2006/coverPageProps'" w:xpath="/ns0:CoverPageProperties[1]/ns0:Abstract[1]" w:storeItemID="{55AF091B-3C7A-41E3-B477-F2FDAA23CFDA}"/>
                             <w:text/>
                           </w:sdtPr>
+                          <w:sdtEndPr/>
                           <w:sdtContent>
                             <w:p>
                               <w:pPr>
@@ -405,6 +407,7 @@
                             <w:dataBinding w:prefixMappings="xmlns:ns0='http://schemas.openxmlformats.org/package/2006/metadata/core-properties' xmlns:ns1='http://purl.org/dc/elements/1.1/'" w:xpath="/ns0:coreProperties[1]/ns1:subject[1]" w:storeItemID="{6C3C8BC8-F283-45AE-878A-BAB7291924A1}"/>
                             <w:text/>
                           </w:sdtPr>
+                          <w:sdtEndPr/>
                           <w:sdtContent>
                             <w:p>
                               <w:pPr>
@@ -498,7 +501,7 @@
           <w:r>
             <w:fldChar w:fldCharType="separate"/>
           </w:r>
-          <w:hyperlink w:anchor="_Toc31900616" w:history="1">
+          <w:hyperlink w:anchor="_Toc31917985" w:history="1">
             <w:r>
               <w:rPr>
                 <w:rStyle w:val="Hyperlink"/>
@@ -538,7 +541,7 @@
                 <w:noProof/>
                 <w:webHidden/>
               </w:rPr>
-              <w:instrText xml:space="preserve"> PAGEREF _Toc31900616 \h </w:instrText>
+              <w:instrText xml:space="preserve"> PAGEREF _Toc31917985 \h </w:instrText>
             </w:r>
             <w:r>
               <w:rPr>
@@ -580,7 +583,7 @@
               <w:noProof/>
             </w:rPr>
           </w:pPr>
-          <w:hyperlink w:anchor="_Toc31900617" w:history="1">
+          <w:hyperlink w:anchor="_Toc31917986" w:history="1">
             <w:r>
               <w:rPr>
                 <w:rStyle w:val="Hyperlink"/>
@@ -620,7 +623,7 @@
                 <w:noProof/>
                 <w:webHidden/>
               </w:rPr>
-              <w:instrText xml:space="preserve"> PAGEREF _Toc31900617 \h </w:instrText>
+              <w:instrText xml:space="preserve"> PAGEREF _Toc31917986 \h </w:instrText>
             </w:r>
             <w:r>
               <w:rPr>
@@ -662,7 +665,7 @@
               <w:noProof/>
             </w:rPr>
           </w:pPr>
-          <w:hyperlink w:anchor="_Toc31900618" w:history="1">
+          <w:hyperlink w:anchor="_Toc31917987" w:history="1">
             <w:r>
               <w:rPr>
                 <w:rStyle w:val="Hyperlink"/>
@@ -702,7 +705,7 @@
                 <w:noProof/>
                 <w:webHidden/>
               </w:rPr>
-              <w:instrText xml:space="preserve"> PAGEREF _Toc31900618 \h </w:instrText>
+              <w:instrText xml:space="preserve"> PAGEREF _Toc31917987 \h </w:instrText>
             </w:r>
             <w:r>
               <w:rPr>
@@ -744,7 +747,7 @@
               <w:noProof/>
             </w:rPr>
           </w:pPr>
-          <w:hyperlink w:anchor="_Toc31900619" w:history="1">
+          <w:hyperlink w:anchor="_Toc31917988" w:history="1">
             <w:r>
               <w:rPr>
                 <w:rStyle w:val="Hyperlink"/>
@@ -784,7 +787,7 @@
                 <w:noProof/>
                 <w:webHidden/>
               </w:rPr>
-              <w:instrText xml:space="preserve"> PAGEREF _Toc31900619 \h </w:instrText>
+              <w:instrText xml:space="preserve"> PAGEREF _Toc31917988 \h </w:instrText>
             </w:r>
             <w:r>
               <w:rPr>
@@ -826,7 +829,7 @@
               <w:noProof/>
             </w:rPr>
           </w:pPr>
-          <w:hyperlink w:anchor="_Toc31900620" w:history="1">
+          <w:hyperlink w:anchor="_Toc31917989" w:history="1">
             <w:r>
               <w:rPr>
                 <w:rStyle w:val="Hyperlink"/>
@@ -866,7 +869,7 @@
                 <w:noProof/>
                 <w:webHidden/>
               </w:rPr>
-              <w:instrText xml:space="preserve"> PAGEREF _Toc31900620 \h </w:instrText>
+              <w:instrText xml:space="preserve"> PAGEREF _Toc31917989 \h </w:instrText>
             </w:r>
             <w:r>
               <w:rPr>
@@ -908,7 +911,7 @@
               <w:noProof/>
             </w:rPr>
           </w:pPr>
-          <w:hyperlink w:anchor="_Toc31900621" w:history="1">
+          <w:hyperlink w:anchor="_Toc31917990" w:history="1">
             <w:r>
               <w:rPr>
                 <w:rStyle w:val="Hyperlink"/>
@@ -948,7 +951,7 @@
                 <w:noProof/>
                 <w:webHidden/>
               </w:rPr>
-              <w:instrText xml:space="preserve"> PAGEREF _Toc31900621 \h </w:instrText>
+              <w:instrText xml:space="preserve"> PAGEREF _Toc31917990 \h </w:instrText>
             </w:r>
             <w:r>
               <w:rPr>
@@ -990,7 +993,7 @@
               <w:noProof/>
             </w:rPr>
           </w:pPr>
-          <w:hyperlink w:anchor="_Toc31900622" w:history="1">
+          <w:hyperlink w:anchor="_Toc31917991" w:history="1">
             <w:r>
               <w:rPr>
                 <w:rStyle w:val="Hyperlink"/>
@@ -1030,7 +1033,7 @@
                 <w:noProof/>
                 <w:webHidden/>
               </w:rPr>
-              <w:instrText xml:space="preserve"> PAGEREF _Toc31900622 \h </w:instrText>
+              <w:instrText xml:space="preserve"> PAGEREF _Toc31917991 \h </w:instrText>
             </w:r>
             <w:r>
               <w:rPr>
@@ -1072,7 +1075,7 @@
               <w:noProof/>
             </w:rPr>
           </w:pPr>
-          <w:hyperlink w:anchor="_Toc31900623" w:history="1">
+          <w:hyperlink w:anchor="_Toc31917992" w:history="1">
             <w:r>
               <w:rPr>
                 <w:rStyle w:val="Hyperlink"/>
@@ -1112,7 +1115,7 @@
                 <w:noProof/>
                 <w:webHidden/>
               </w:rPr>
-              <w:instrText xml:space="preserve"> PAGEREF _Toc31900623 \h </w:instrText>
+              <w:instrText xml:space="preserve"> PAGEREF _Toc31917992 \h </w:instrText>
             </w:r>
             <w:r>
               <w:rPr>
@@ -1154,7 +1157,7 @@
               <w:noProof/>
             </w:rPr>
           </w:pPr>
-          <w:hyperlink w:anchor="_Toc31900624" w:history="1">
+          <w:hyperlink w:anchor="_Toc31917993" w:history="1">
             <w:r>
               <w:rPr>
                 <w:rStyle w:val="Hyperlink"/>
@@ -1194,7 +1197,7 @@
                 <w:noProof/>
                 <w:webHidden/>
               </w:rPr>
-              <w:instrText xml:space="preserve"> PAGEREF _Toc31900624 \h </w:instrText>
+              <w:instrText xml:space="preserve"> PAGEREF _Toc31917993 \h </w:instrText>
             </w:r>
             <w:r>
               <w:rPr>
@@ -1236,7 +1239,7 @@
               <w:noProof/>
             </w:rPr>
           </w:pPr>
-          <w:hyperlink w:anchor="_Toc31900625" w:history="1">
+          <w:hyperlink w:anchor="_Toc31917994" w:history="1">
             <w:r>
               <w:rPr>
                 <w:rStyle w:val="Hyperlink"/>
@@ -1276,7 +1279,7 @@
                 <w:noProof/>
                 <w:webHidden/>
               </w:rPr>
-              <w:instrText xml:space="preserve"> PAGEREF _Toc31900625 \h </w:instrText>
+              <w:instrText xml:space="preserve"> PAGEREF _Toc31917994 \h </w:instrText>
             </w:r>
             <w:r>
               <w:rPr>
@@ -1318,7 +1321,7 @@
               <w:noProof/>
             </w:rPr>
           </w:pPr>
-          <w:hyperlink w:anchor="_Toc31900626" w:history="1">
+          <w:hyperlink w:anchor="_Toc31917995" w:history="1">
             <w:r>
               <w:rPr>
                 <w:rStyle w:val="Hyperlink"/>
@@ -1358,7 +1361,7 @@
                 <w:noProof/>
                 <w:webHidden/>
               </w:rPr>
-              <w:instrText xml:space="preserve"> PAGEREF _Toc31900626 \h </w:instrText>
+              <w:instrText xml:space="preserve"> PAGEREF _Toc31917995 \h </w:instrText>
             </w:r>
             <w:r>
               <w:rPr>
@@ -1378,7 +1381,7 @@
                 <w:noProof/>
                 <w:webHidden/>
               </w:rPr>
-              <w:t>11</w:t>
+              <w:t>10</w:t>
             </w:r>
             <w:r>
               <w:rPr>
@@ -1400,7 +1403,7 @@
               <w:noProof/>
             </w:rPr>
           </w:pPr>
-          <w:hyperlink w:anchor="_Toc31900627" w:history="1">
+          <w:hyperlink w:anchor="_Toc31917996" w:history="1">
             <w:r>
               <w:rPr>
                 <w:rStyle w:val="Hyperlink"/>
@@ -1440,7 +1443,7 @@
                 <w:noProof/>
                 <w:webHidden/>
               </w:rPr>
-              <w:instrText xml:space="preserve"> PAGEREF _Toc31900627 \h </w:instrText>
+              <w:instrText xml:space="preserve"> PAGEREF _Toc31917996 \h </w:instrText>
             </w:r>
             <w:r>
               <w:rPr>
@@ -1482,7 +1485,7 @@
               <w:noProof/>
             </w:rPr>
           </w:pPr>
-          <w:hyperlink w:anchor="_Toc31900628" w:history="1">
+          <w:hyperlink w:anchor="_Toc31917997" w:history="1">
             <w:r>
               <w:rPr>
                 <w:rStyle w:val="Hyperlink"/>
@@ -1522,7 +1525,7 @@
                 <w:noProof/>
                 <w:webHidden/>
               </w:rPr>
-              <w:instrText xml:space="preserve"> PAGEREF _Toc31900628 \h </w:instrText>
+              <w:instrText xml:space="preserve"> PAGEREF _Toc31917997 \h </w:instrText>
             </w:r>
             <w:r>
               <w:rPr>
@@ -1564,7 +1567,7 @@
               <w:noProof/>
             </w:rPr>
           </w:pPr>
-          <w:hyperlink w:anchor="_Toc31900629" w:history="1">
+          <w:hyperlink w:anchor="_Toc31917998" w:history="1">
             <w:r>
               <w:rPr>
                 <w:rStyle w:val="Hyperlink"/>
@@ -1604,7 +1607,7 @@
                 <w:noProof/>
                 <w:webHidden/>
               </w:rPr>
-              <w:instrText xml:space="preserve"> PAGEREF _Toc31900629 \h </w:instrText>
+              <w:instrText xml:space="preserve"> PAGEREF _Toc31917998 \h </w:instrText>
             </w:r>
             <w:r>
               <w:rPr>
@@ -1646,7 +1649,7 @@
               <w:noProof/>
             </w:rPr>
           </w:pPr>
-          <w:hyperlink w:anchor="_Toc31900630" w:history="1">
+          <w:hyperlink w:anchor="_Toc31917999" w:history="1">
             <w:r>
               <w:rPr>
                 <w:rStyle w:val="Hyperlink"/>
@@ -1686,7 +1689,7 @@
                 <w:noProof/>
                 <w:webHidden/>
               </w:rPr>
-              <w:instrText xml:space="preserve"> PAGEREF _Toc31900630 \h </w:instrText>
+              <w:instrText xml:space="preserve"> PAGEREF _Toc31917999 \h </w:instrText>
             </w:r>
             <w:r>
               <w:rPr>
@@ -1728,7 +1731,7 @@
               <w:noProof/>
             </w:rPr>
           </w:pPr>
-          <w:hyperlink w:anchor="_Toc31900631" w:history="1">
+          <w:hyperlink w:anchor="_Toc31918000" w:history="1">
             <w:r>
               <w:rPr>
                 <w:rStyle w:val="Hyperlink"/>
@@ -1768,7 +1771,7 @@
                 <w:noProof/>
                 <w:webHidden/>
               </w:rPr>
-              <w:instrText xml:space="preserve"> PAGEREF _Toc31900631 \h </w:instrText>
+              <w:instrText xml:space="preserve"> PAGEREF _Toc31918000 \h </w:instrText>
             </w:r>
             <w:r>
               <w:rPr>
@@ -1810,7 +1813,7 @@
               <w:noProof/>
             </w:rPr>
           </w:pPr>
-          <w:hyperlink w:anchor="_Toc31900632" w:history="1">
+          <w:hyperlink w:anchor="_Toc31918001" w:history="1">
             <w:r>
               <w:rPr>
                 <w:rStyle w:val="Hyperlink"/>
@@ -1850,7 +1853,7 @@
                 <w:noProof/>
                 <w:webHidden/>
               </w:rPr>
-              <w:instrText xml:space="preserve"> PAGEREF _Toc31900632 \h </w:instrText>
+              <w:instrText xml:space="preserve"> PAGEREF _Toc31918001 \h </w:instrText>
             </w:r>
             <w:r>
               <w:rPr>
@@ -1903,7 +1906,7 @@
       <w:pPr>
         <w:pStyle w:val="Heading1"/>
       </w:pPr>
-      <w:bookmarkStart w:id="0" w:name="_Toc31900616"/>
+      <w:bookmarkStart w:id="0" w:name="_Toc31917985"/>
       <w:r>
         <w:lastRenderedPageBreak/>
         <w:t>Introduction</w:t>
@@ -1914,7 +1917,7 @@
       <w:pPr>
         <w:pStyle w:val="Heading2"/>
       </w:pPr>
-      <w:bookmarkStart w:id="1" w:name="_Toc31900617"/>
+      <w:bookmarkStart w:id="1" w:name="_Toc31917986"/>
       <w:r>
         <w:t>What is GitHub</w:t>
       </w:r>
@@ -1928,15 +1931,7 @@
         <w:t>GitHub is software that has been developed for primarily programmers. Whenever more than one programmer must collaborate on a project, there has always been the issue of sharing code from a project with others. GitHub allows for others to replicate a programming environment while maintaining a certain level of integrity to the layout of the paths and the current state of the project.</w:t>
       </w:r>
       <w:r>
-        <w:t xml:space="preserve"> If using the software, you can keep the most up-to-date replica of the files stored on the GitHub server for your repository. Any changes on GitHub will reflect on your filesystem. Likewise, any changes made on your filesystem will reflect on GitHub. </w:t>
-      </w:r>
-      <w:proofErr w:type="gramStart"/>
-      <w:r>
-        <w:t>Both of these</w:t>
-      </w:r>
-      <w:proofErr w:type="gramEnd"/>
-      <w:r>
-        <w:t xml:space="preserve"> require pushing and pulling to the origin which will be covered later in this guide.</w:t>
+        <w:t xml:space="preserve"> If using the software, you can keep the most up-to-date replica of the files stored on the GitHub server for your repository. Any changes on GitHub will reflect on your filesystem. Likewise, any changes made on your filesystem will reflect on GitHub. Both of these require pushing and pulling to the origin which will be covered later in this guide.</w:t>
       </w:r>
     </w:p>
     <w:p>
@@ -1944,15 +1939,7 @@
         <w:ind w:left="720"/>
       </w:pPr>
       <w:r>
-        <w:t xml:space="preserve">What does this mean for us as programmers? Let’s take the example of having two programmers working on a project together. Whenever an update to code is made by one programmer, there is an issue of getting the updated code to his or her partner. They could maintain a string of emails; </w:t>
-      </w:r>
-      <w:proofErr w:type="gramStart"/>
-      <w:r>
-        <w:t>but,</w:t>
-      </w:r>
-      <w:proofErr w:type="gramEnd"/>
-      <w:r>
-        <w:t xml:space="preserve"> this quickly gets cluttered and disorganized. Using GitHub, </w:t>
+        <w:t xml:space="preserve">What does this mean for us as programmers? Let’s take the example of having two programmers working on a project together. Whenever an update to code is made by one programmer, there is an issue of getting the updated code to his or her partner. They could maintain a string of emails; but, this quickly gets cluttered and disorganized. Using GitHub, </w:t>
       </w:r>
       <w:r>
         <w:t>when an update is made to the code, the programmer could commit his changes to the GitHub project and the other programmer could pull this change from the project origin and have a copy of the most recent code directly to his or her system.</w:t>
@@ -1970,7 +1957,7 @@
       <w:pPr>
         <w:pStyle w:val="Heading2"/>
       </w:pPr>
-      <w:bookmarkStart w:id="2" w:name="_Toc31900618"/>
+      <w:bookmarkStart w:id="2" w:name="_Toc31917987"/>
       <w:r>
         <w:t>Setup</w:t>
       </w:r>
@@ -2013,7 +2000,7 @@
       <w:pPr>
         <w:pStyle w:val="Heading3"/>
       </w:pPr>
-      <w:bookmarkStart w:id="3" w:name="_Toc31900619"/>
+      <w:bookmarkStart w:id="3" w:name="_Toc31917988"/>
       <w:r>
         <w:t>Creating Your Repository</w:t>
       </w:r>
@@ -2379,7 +2366,7 @@
           <w:numId w:val="3"/>
         </w:numPr>
       </w:pPr>
-      <w:bookmarkStart w:id="4" w:name="_Toc31900620"/>
+      <w:bookmarkStart w:id="4" w:name="_Toc31917989"/>
       <w:r>
         <w:t>Software</w:t>
       </w:r>
@@ -2578,13 +2565,8 @@
         <w:t>After being redirected to the main program interface, click the dropdown menu</w:t>
       </w:r>
       <w:r>
-        <w:t xml:space="preserve"> at the </w:t>
-      </w:r>
-      <w:proofErr w:type="gramStart"/>
-      <w:r>
-        <w:t>top-left</w:t>
-      </w:r>
-      <w:proofErr w:type="gramEnd"/>
+        <w:t xml:space="preserve"> at the top-left</w:t>
+      </w:r>
       <w:r>
         <w:t xml:space="preserve"> to select a repository</w:t>
       </w:r>
@@ -2831,15 +2813,7 @@
         <w:t xml:space="preserve">Click the </w:t>
       </w:r>
       <w:r>
-        <w:t xml:space="preserve">“Current Repository” tab on the </w:t>
-      </w:r>
-      <w:proofErr w:type="gramStart"/>
-      <w:r>
-        <w:t>top-left</w:t>
-      </w:r>
-      <w:proofErr w:type="gramEnd"/>
-      <w:r>
-        <w:t>.</w:t>
+        <w:t>“Current Repository” tab on the top-left.</w:t>
       </w:r>
     </w:p>
     <w:p>
@@ -3195,7 +3169,7 @@
       <w:pPr>
         <w:pStyle w:val="Heading1"/>
       </w:pPr>
-      <w:bookmarkStart w:id="5" w:name="_Toc31900621"/>
+      <w:bookmarkStart w:id="5" w:name="_Toc31917990"/>
       <w:r>
         <w:lastRenderedPageBreak/>
         <w:t>Utilization of GitHub in the Classroom</w:t>
@@ -3206,7 +3180,7 @@
       <w:pPr>
         <w:pStyle w:val="Heading2"/>
       </w:pPr>
-      <w:bookmarkStart w:id="6" w:name="_Toc31900622"/>
+      <w:bookmarkStart w:id="6" w:name="_Toc31917991"/>
       <w:r>
         <w:t>Sharing Documents With Peers and Students</w:t>
       </w:r>
@@ -3224,7 +3198,7 @@
       <w:pPr>
         <w:pStyle w:val="Heading3"/>
       </w:pPr>
-      <w:bookmarkStart w:id="7" w:name="_Toc31900623"/>
+      <w:bookmarkStart w:id="7" w:name="_Toc31917992"/>
       <w:r>
         <w:t>Putting Documents on the Repository</w:t>
       </w:r>
@@ -3779,7 +3753,7 @@
       <w:pPr>
         <w:pStyle w:val="Heading3"/>
       </w:pPr>
-      <w:bookmarkStart w:id="8" w:name="_Toc31900624"/>
+      <w:bookmarkStart w:id="8" w:name="_Toc31917993"/>
       <w:r>
         <w:t>Cloning Repositories</w:t>
       </w:r>
@@ -3793,15 +3767,7 @@
         <w:ind w:left="720"/>
       </w:pPr>
       <w:r>
-        <w:t xml:space="preserve">After uploading your documents and setting up your repository, you may want to give access to your class. This can simply be done by sending your students the link to your repository. If they have GitHub desktop, they can clone the repository directly through the software using the link provided. Since they have not been added as collaborators, there is no worry of your students accidentally committing changes to your repository since they do not have the appropriate permissions. Thus, </w:t>
-      </w:r>
-      <w:proofErr w:type="gramStart"/>
-      <w:r>
-        <w:t>successfully avoiding</w:t>
-      </w:r>
-      <w:proofErr w:type="gramEnd"/>
-      <w:r>
-        <w:t xml:space="preserve"> a catastrophe. The benefit of using GitHub desktop is that students may keep very accurate and up-to-date changes to your repository.</w:t>
+        <w:t>After uploading your documents and setting up your repository, you may want to give access to your class. This can simply be done by sending your students the link to your repository. If they have GitHub desktop, they can clone the repository directly through the software using the link provided. Since they have not been added as collaborators, there is no worry of your students accidentally committing changes to your repository since they do not have the appropriate permissions. Thus, successfully avoiding a catastrophe. The benefit of using GitHub desktop is that students may keep very accurate and up-to-date changes to your repository.</w:t>
       </w:r>
     </w:p>
     <w:p>
@@ -3809,15 +3775,7 @@
         <w:ind w:left="720"/>
       </w:pPr>
       <w:r>
-        <w:t>Additionally, students may navigate to your repository using the link provided and download the contents directly from the website. This is very useful if there is no programming collaboration required and you are using GitHub simply as cloud storage for course files (</w:t>
-      </w:r>
-      <w:proofErr w:type="gramStart"/>
-      <w:r>
-        <w:t>similar to</w:t>
-      </w:r>
-      <w:proofErr w:type="gramEnd"/>
-      <w:r>
-        <w:t xml:space="preserve"> D2L).</w:t>
+        <w:t>Additionally, students may navigate to your repository using the link provided and download the contents directly from the website. This is very useful if there is no programming collaboration required and you are using GitHub simply as cloud storage for course files (similar to D2L).</w:t>
       </w:r>
       <w:r>
         <w:t xml:space="preserve"> The benefit to downloading from the website is the ability to download individual files while ignoring content that is not required to be downloaded.</w:t>
@@ -3827,7 +3785,7 @@
       <w:pPr>
         <w:pStyle w:val="Heading3"/>
       </w:pPr>
-      <w:bookmarkStart w:id="9" w:name="_Toc31900625"/>
+      <w:bookmarkStart w:id="9" w:name="_Toc31917994"/>
       <w:r>
         <w:t>Updating Documents</w:t>
       </w:r>
@@ -3851,31 +3809,222 @@
     </w:p>
     <w:p>
       <w:pPr>
+        <w:pStyle w:val="Heading3"/>
+      </w:pPr>
+      <w:r>
+        <w:t>Forking Repositories</w:t>
+      </w:r>
+    </w:p>
+    <w:p>
+      <w:pPr>
+        <w:ind w:left="720"/>
+      </w:pPr>
+      <w:r>
+        <w:t xml:space="preserve">What is forking and how is it different from branching? For the purpose of using GitHub in a classroom environment, branching is hardly necessary. Branching is when collaborators on a project decide that a project can take two or more paths in development. Another use for branching is when you have two teams working on the same project. Both teams could be working on the exact same project, but one team’s code might be more efficient or elegant than </w:t>
+      </w:r>
+      <w:r>
+        <w:lastRenderedPageBreak/>
+        <w:t xml:space="preserve">the other team. In this case, the better of the two codes would be merged with the master branch and committed to the final project. In both cases, branching can cause confusion and adds more levels of difficulty than </w:t>
+      </w:r>
+      <w:r>
+        <w:t>benefit for a classroom environment. In this document, we will not be branching repositories.</w:t>
+      </w:r>
+    </w:p>
+    <w:p>
+      <w:pPr>
+        <w:ind w:left="720"/>
+      </w:pPr>
+      <w:r>
+        <w:t>This brings us to forking. Forking a project or repository can be done by anyone with any level of privileges. The only time a project cannot be forked is when the project is set to private. Only those with specific read access to the repository can fork this. So what is forking? Forking is cloning the entire repository and taking full ownership privileges of the fork. A forked project cannot be commit changes to the original repository unless the owner of the original repository gives permission.</w:t>
+      </w:r>
+      <w:r>
+        <w:t xml:space="preserve"> </w:t>
+      </w:r>
+      <w:bookmarkStart w:id="10" w:name="_GoBack"/>
+      <w:bookmarkEnd w:id="10"/>
+    </w:p>
+    <w:p>
+      <w:pPr>
         <w:pStyle w:val="Heading2"/>
       </w:pPr>
-      <w:bookmarkStart w:id="10" w:name="_Toc31900626"/>
-      <w:r>
-        <w:t>Collaborating on Projects</w:t>
-      </w:r>
-      <w:bookmarkEnd w:id="10"/>
+      <w:bookmarkStart w:id="11" w:name="_Toc31917995"/>
+      <w:r>
+        <w:t>Projects</w:t>
+      </w:r>
+      <w:bookmarkEnd w:id="11"/>
     </w:p>
     <w:p>
       <w:pPr>
         <w:ind w:left="720"/>
       </w:pPr>
       <w:r>
-        <w:t>When students need to collaborate on a project there are a few</w:t>
-      </w:r>
-      <w:bookmarkStart w:id="11" w:name="_GoBack"/>
-      <w:bookmarkEnd w:id="11"/>
+        <w:t xml:space="preserve">When students need to </w:t>
+      </w:r>
+      <w:r>
+        <w:t>work</w:t>
+      </w:r>
+      <w:r>
+        <w:t xml:space="preserve"> on a project there are a few</w:t>
+      </w:r>
+      <w:r>
+        <w:t xml:space="preserve"> decisions by the instructor to make. It is important to structure your GitHub appropriately depending on the needs of the course. Setting up the structure of this project could either make this the project easier or very inconvenient for both parties if not structured properly. We will cover all avenues in this section.</w:t>
+      </w:r>
+    </w:p>
+    <w:p>
+      <w:pPr>
+        <w:ind w:left="720"/>
+      </w:pPr>
+      <w:r>
+        <w:t>Some questions to consider when structuring this project are as follows:</w:t>
+      </w:r>
+    </w:p>
+    <w:p>
+      <w:pPr>
+        <w:pStyle w:val="ListParagraph"/>
+        <w:numPr>
+          <w:ilvl w:val="0"/>
+          <w:numId w:val="25"/>
+        </w:numPr>
+      </w:pPr>
+      <w:r>
+        <w:t>Will the students need prerequisite “skeleton” code?</w:t>
+      </w:r>
+    </w:p>
+    <w:p>
+      <w:pPr>
+        <w:pStyle w:val="ListParagraph"/>
+        <w:numPr>
+          <w:ilvl w:val="0"/>
+          <w:numId w:val="25"/>
+        </w:numPr>
+      </w:pPr>
+      <w:r>
+        <w:t>Will the students need data files?</w:t>
+      </w:r>
+    </w:p>
+    <w:p>
+      <w:pPr>
+        <w:pStyle w:val="ListParagraph"/>
+        <w:numPr>
+          <w:ilvl w:val="0"/>
+          <w:numId w:val="25"/>
+        </w:numPr>
+      </w:pPr>
+      <w:r>
+        <w:t>Is grading automated?</w:t>
+      </w:r>
+    </w:p>
+    <w:p>
+      <w:pPr>
+        <w:pStyle w:val="ListParagraph"/>
+        <w:numPr>
+          <w:ilvl w:val="0"/>
+          <w:numId w:val="25"/>
+        </w:numPr>
+      </w:pPr>
+      <w:r>
+        <w:t>Are variable and function names a requirement of this project?</w:t>
+      </w:r>
+    </w:p>
+    <w:p>
+      <w:pPr>
+        <w:pStyle w:val="ListParagraph"/>
+        <w:numPr>
+          <w:ilvl w:val="0"/>
+          <w:numId w:val="25"/>
+        </w:numPr>
+      </w:pPr>
+      <w:r>
+        <w:t>Is collaboration and equal participation encouraged?</w:t>
+      </w:r>
     </w:p>
     <w:p>
       <w:pPr>
         <w:pStyle w:val="Heading3"/>
       </w:pPr>
-      <w:bookmarkStart w:id="12" w:name="_Toc31900627"/>
+      <w:r>
+        <w:t>Structure</w:t>
+      </w:r>
+    </w:p>
+    <w:p>
+      <w:pPr>
+        <w:ind w:left="720"/>
+      </w:pPr>
+      <w:r>
+        <w:t xml:space="preserve">When designing a project for your students, the aforementioned questions are very important to consider. For example, assume groups of 4 students are to work on a project together and some skeleton code (such as some pre-designed classes) is provided. Then it would make sense for one student to fork your project repository (containing the skeleton code) and allow his or her classmates to collaborate on their fork. As an instructor, you </w:t>
+      </w:r>
+      <w:r>
+        <w:t>can</w:t>
+      </w:r>
+      <w:r>
+        <w:t xml:space="preserve"> monitor the contribution of each student by viewing each commit. By viewing each commit, you </w:t>
+      </w:r>
+      <w:r>
+        <w:t>can</w:t>
+      </w:r>
+      <w:r>
+        <w:t xml:space="preserve"> see exactly which lines of code were contributed from who</w:t>
+      </w:r>
+      <w:r>
+        <w:t>m. Additionally, for the purpose of grading, the instructor can clone their fork, and test their code in the same environment that the students were programming in. Their file structure, variable and function names, and additional files are preserved. Below is a table that illustrates which structure is best suited for the project based on needs.</w:t>
+      </w:r>
+    </w:p>
+    <w:p>
+      <w:pPr>
+        <w:pStyle w:val="Heading4"/>
+      </w:pPr>
+      <w:r>
+        <w:t>Clone Only</w:t>
+      </w:r>
+    </w:p>
+    <w:p>
+      <w:pPr>
+        <w:ind w:left="720"/>
+      </w:pPr>
+      <w:r>
+        <w:t xml:space="preserve">When creating a clone-only structure, it is important to note that the instructors and TAs will be the only collaborators on the repository. This means that the students cannot contribute to any files in this repository. They can, however clone or download any files necessary. When using a clone-only structure, it works best when a folder with the project contents are provided to the students from within the course’s main repository. No additional repositories need to be </w:t>
+      </w:r>
       <w:r>
         <w:lastRenderedPageBreak/>
+        <w:t>generated.</w:t>
+      </w:r>
+      <w:r>
+        <w:t xml:space="preserve"> Clone-only makes it difficult for a particular structure to be provided and to see precise commits and progress on the project.</w:t>
+      </w:r>
+      <w:r>
+        <w:t xml:space="preserve"> </w:t>
+      </w:r>
+    </w:p>
+    <w:p>
+      <w:pPr>
+        <w:pStyle w:val="Heading4"/>
+      </w:pPr>
+      <w:r>
+        <w:t>Fork</w:t>
+      </w:r>
+    </w:p>
+    <w:p>
+      <w:pPr>
+        <w:ind w:left="720"/>
+      </w:pPr>
+      <w:r>
+        <w:t>Forking a project is probably the most collaborative-friendly way of allowing the students to work on a project. The instructor will create a new repository that contains a specific layout to the directory along with some skeleton code and/or some data files. The students can then fork this repository. Essentially, forking a project duplicates the repository in its entirety but allows the student to become the owner of their own fork. Now that the student is the owner of this fork, they can commit changes, add files, and invite others to be collaborators on their project. The instructor can monitor all commits made by each student within each fork. The instructor also has the capability to access all forks made of their repository. More essentially, the student’s fork can be cloned by the instructor and their code can be run in the exact same environment that the student was programming in. This process eliminates any issues with variable names, function names, and file names.</w:t>
+      </w:r>
+    </w:p>
+    <w:p>
+      <w:pPr>
+        <w:pStyle w:val="Heading4"/>
+      </w:pPr>
+      <w:r>
+        <w:t>Full Privileges</w:t>
+      </w:r>
+    </w:p>
+    <w:p>
+      <w:pPr>
+        <w:pStyle w:val="Heading3"/>
+      </w:pPr>
+      <w:bookmarkStart w:id="12" w:name="_Toc31917996"/>
+      <w:r>
         <w:t>Collaborators</w:t>
       </w:r>
       <w:bookmarkEnd w:id="12"/>
@@ -3884,7 +4033,7 @@
       <w:pPr>
         <w:pStyle w:val="Heading3"/>
       </w:pPr>
-      <w:bookmarkStart w:id="13" w:name="_Toc31900628"/>
+      <w:bookmarkStart w:id="13" w:name="_Toc31917997"/>
       <w:r>
         <w:t>Committing Changes</w:t>
       </w:r>
@@ -3894,7 +4043,7 @@
       <w:pPr>
         <w:pStyle w:val="Heading3"/>
       </w:pPr>
-      <w:bookmarkStart w:id="14" w:name="_Toc31900629"/>
+      <w:bookmarkStart w:id="14" w:name="_Toc31917998"/>
       <w:r>
         <w:t>Pushing and Pulling from the Origin</w:t>
       </w:r>
@@ -3904,7 +4053,7 @@
       <w:pPr>
         <w:pStyle w:val="Heading3"/>
       </w:pPr>
-      <w:bookmarkStart w:id="15" w:name="_Toc31900630"/>
+      <w:bookmarkStart w:id="15" w:name="_Toc31917999"/>
       <w:r>
         <w:t>Branching</w:t>
       </w:r>
@@ -3914,7 +4063,7 @@
       <w:pPr>
         <w:pStyle w:val="Heading2"/>
       </w:pPr>
-      <w:bookmarkStart w:id="16" w:name="_Toc31900631"/>
+      <w:bookmarkStart w:id="16" w:name="_Toc31918000"/>
       <w:r>
         <w:t>Providing a Template</w:t>
       </w:r>
@@ -3949,7 +4098,7 @@
       <w:pPr>
         <w:pStyle w:val="Heading1"/>
       </w:pPr>
-      <w:bookmarkStart w:id="17" w:name="_Toc31900632"/>
+      <w:bookmarkStart w:id="17" w:name="_Toc31918001"/>
       <w:r>
         <w:lastRenderedPageBreak/>
         <w:t>Project Management</w:t>
@@ -4654,6 +4803,119 @@
     </w:lvl>
   </w:abstractNum>
   <w:abstractNum w:abstractNumId="6" w15:restartNumberingAfterBreak="0">
+    <w:nsid w:val="34EF779A"/>
+    <w:multiLevelType w:val="hybridMultilevel"/>
+    <w:tmpl w:val="65C80CB4"/>
+    <w:lvl w:ilvl="0" w:tplc="04090001">
+      <w:start w:val="1"/>
+      <w:numFmt w:val="bullet"/>
+      <w:lvlText w:val=""/>
+      <w:lvlJc w:val="left"/>
+      <w:pPr>
+        <w:ind w:left="1440" w:hanging="360"/>
+      </w:pPr>
+      <w:rPr>
+        <w:rFonts w:ascii="Symbol" w:hAnsi="Symbol" w:hint="default"/>
+      </w:rPr>
+    </w:lvl>
+    <w:lvl w:ilvl="1" w:tplc="04090003" w:tentative="1">
+      <w:start w:val="1"/>
+      <w:numFmt w:val="bullet"/>
+      <w:lvlText w:val="o"/>
+      <w:lvlJc w:val="left"/>
+      <w:pPr>
+        <w:ind w:left="2160" w:hanging="360"/>
+      </w:pPr>
+      <w:rPr>
+        <w:rFonts w:ascii="Courier New" w:hAnsi="Courier New" w:cs="Courier New" w:hint="default"/>
+      </w:rPr>
+    </w:lvl>
+    <w:lvl w:ilvl="2" w:tplc="04090005" w:tentative="1">
+      <w:start w:val="1"/>
+      <w:numFmt w:val="bullet"/>
+      <w:lvlText w:val=""/>
+      <w:lvlJc w:val="left"/>
+      <w:pPr>
+        <w:ind w:left="2880" w:hanging="360"/>
+      </w:pPr>
+      <w:rPr>
+        <w:rFonts w:ascii="Wingdings" w:hAnsi="Wingdings" w:hint="default"/>
+      </w:rPr>
+    </w:lvl>
+    <w:lvl w:ilvl="3" w:tplc="04090001" w:tentative="1">
+      <w:start w:val="1"/>
+      <w:numFmt w:val="bullet"/>
+      <w:lvlText w:val=""/>
+      <w:lvlJc w:val="left"/>
+      <w:pPr>
+        <w:ind w:left="3600" w:hanging="360"/>
+      </w:pPr>
+      <w:rPr>
+        <w:rFonts w:ascii="Symbol" w:hAnsi="Symbol" w:hint="default"/>
+      </w:rPr>
+    </w:lvl>
+    <w:lvl w:ilvl="4" w:tplc="04090003" w:tentative="1">
+      <w:start w:val="1"/>
+      <w:numFmt w:val="bullet"/>
+      <w:lvlText w:val="o"/>
+      <w:lvlJc w:val="left"/>
+      <w:pPr>
+        <w:ind w:left="4320" w:hanging="360"/>
+      </w:pPr>
+      <w:rPr>
+        <w:rFonts w:ascii="Courier New" w:hAnsi="Courier New" w:cs="Courier New" w:hint="default"/>
+      </w:rPr>
+    </w:lvl>
+    <w:lvl w:ilvl="5" w:tplc="04090005" w:tentative="1">
+      <w:start w:val="1"/>
+      <w:numFmt w:val="bullet"/>
+      <w:lvlText w:val=""/>
+      <w:lvlJc w:val="left"/>
+      <w:pPr>
+        <w:ind w:left="5040" w:hanging="360"/>
+      </w:pPr>
+      <w:rPr>
+        <w:rFonts w:ascii="Wingdings" w:hAnsi="Wingdings" w:hint="default"/>
+      </w:rPr>
+    </w:lvl>
+    <w:lvl w:ilvl="6" w:tplc="04090001" w:tentative="1">
+      <w:start w:val="1"/>
+      <w:numFmt w:val="bullet"/>
+      <w:lvlText w:val=""/>
+      <w:lvlJc w:val="left"/>
+      <w:pPr>
+        <w:ind w:left="5760" w:hanging="360"/>
+      </w:pPr>
+      <w:rPr>
+        <w:rFonts w:ascii="Symbol" w:hAnsi="Symbol" w:hint="default"/>
+      </w:rPr>
+    </w:lvl>
+    <w:lvl w:ilvl="7" w:tplc="04090003" w:tentative="1">
+      <w:start w:val="1"/>
+      <w:numFmt w:val="bullet"/>
+      <w:lvlText w:val="o"/>
+      <w:lvlJc w:val="left"/>
+      <w:pPr>
+        <w:ind w:left="6480" w:hanging="360"/>
+      </w:pPr>
+      <w:rPr>
+        <w:rFonts w:ascii="Courier New" w:hAnsi="Courier New" w:cs="Courier New" w:hint="default"/>
+      </w:rPr>
+    </w:lvl>
+    <w:lvl w:ilvl="8" w:tplc="04090005" w:tentative="1">
+      <w:start w:val="1"/>
+      <w:numFmt w:val="bullet"/>
+      <w:lvlText w:val=""/>
+      <w:lvlJc w:val="left"/>
+      <w:pPr>
+        <w:ind w:left="7200" w:hanging="360"/>
+      </w:pPr>
+      <w:rPr>
+        <w:rFonts w:ascii="Wingdings" w:hAnsi="Wingdings" w:hint="default"/>
+      </w:rPr>
+    </w:lvl>
+  </w:abstractNum>
+  <w:abstractNum w:abstractNumId="7" w15:restartNumberingAfterBreak="0">
     <w:nsid w:val="379051B5"/>
     <w:multiLevelType w:val="hybridMultilevel"/>
     <w:tmpl w:val="CAB620DE"/>
@@ -4739,7 +5001,7 @@
       </w:pPr>
     </w:lvl>
   </w:abstractNum>
-  <w:abstractNum w:abstractNumId="7" w15:restartNumberingAfterBreak="0">
+  <w:abstractNum w:abstractNumId="8" w15:restartNumberingAfterBreak="0">
     <w:nsid w:val="38844FC3"/>
     <w:multiLevelType w:val="hybridMultilevel"/>
     <w:tmpl w:val="44C24476"/>
@@ -4852,7 +5114,7 @@
       </w:rPr>
     </w:lvl>
   </w:abstractNum>
-  <w:abstractNum w:abstractNumId="8" w15:restartNumberingAfterBreak="0">
+  <w:abstractNum w:abstractNumId="9" w15:restartNumberingAfterBreak="0">
     <w:nsid w:val="3C136B45"/>
     <w:multiLevelType w:val="hybridMultilevel"/>
     <w:tmpl w:val="9258DA68"/>
@@ -4941,7 +5203,7 @@
       </w:pPr>
     </w:lvl>
   </w:abstractNum>
-  <w:abstractNum w:abstractNumId="9" w15:restartNumberingAfterBreak="0">
+  <w:abstractNum w:abstractNumId="10" w15:restartNumberingAfterBreak="0">
     <w:nsid w:val="3F4C0F65"/>
     <w:multiLevelType w:val="hybridMultilevel"/>
     <w:tmpl w:val="9B408E48"/>
@@ -5027,7 +5289,7 @@
       </w:pPr>
     </w:lvl>
   </w:abstractNum>
-  <w:abstractNum w:abstractNumId="10" w15:restartNumberingAfterBreak="0">
+  <w:abstractNum w:abstractNumId="11" w15:restartNumberingAfterBreak="0">
     <w:nsid w:val="4B281308"/>
     <w:multiLevelType w:val="hybridMultilevel"/>
     <w:tmpl w:val="8A9E33E2"/>
@@ -5116,7 +5378,7 @@
       </w:pPr>
     </w:lvl>
   </w:abstractNum>
-  <w:abstractNum w:abstractNumId="11" w15:restartNumberingAfterBreak="0">
+  <w:abstractNum w:abstractNumId="12" w15:restartNumberingAfterBreak="0">
     <w:nsid w:val="57EA0551"/>
     <w:multiLevelType w:val="hybridMultilevel"/>
     <w:tmpl w:val="74928446"/>
@@ -5205,7 +5467,7 @@
       </w:pPr>
     </w:lvl>
   </w:abstractNum>
-  <w:abstractNum w:abstractNumId="12" w15:restartNumberingAfterBreak="0">
+  <w:abstractNum w:abstractNumId="13" w15:restartNumberingAfterBreak="0">
     <w:nsid w:val="63F3261E"/>
     <w:multiLevelType w:val="hybridMultilevel"/>
     <w:tmpl w:val="19FC2B4A"/>
@@ -5291,7 +5553,7 @@
       </w:pPr>
     </w:lvl>
   </w:abstractNum>
-  <w:abstractNum w:abstractNumId="13" w15:restartNumberingAfterBreak="0">
+  <w:abstractNum w:abstractNumId="14" w15:restartNumberingAfterBreak="0">
     <w:nsid w:val="689E498D"/>
     <w:multiLevelType w:val="hybridMultilevel"/>
     <w:tmpl w:val="FB8CC4C0"/>
@@ -5380,7 +5642,7 @@
       </w:pPr>
     </w:lvl>
   </w:abstractNum>
-  <w:abstractNum w:abstractNumId="14" w15:restartNumberingAfterBreak="0">
+  <w:abstractNum w:abstractNumId="15" w15:restartNumberingAfterBreak="0">
     <w:nsid w:val="7D3F1CCB"/>
     <w:multiLevelType w:val="hybridMultilevel"/>
     <w:tmpl w:val="552260B4"/>
@@ -5467,10 +5729,10 @@
     </w:lvl>
   </w:abstractNum>
   <w:num w:numId="1">
-    <w:abstractNumId w:val="13"/>
+    <w:abstractNumId w:val="14"/>
   </w:num>
   <w:num w:numId="2">
-    <w:abstractNumId w:val="11"/>
+    <w:abstractNumId w:val="12"/>
   </w:num>
   <w:num w:numId="3">
     <w:abstractNumId w:val="3"/>
@@ -5503,10 +5765,10 @@
     <w:abstractNumId w:val="3"/>
   </w:num>
   <w:num w:numId="13">
-    <w:abstractNumId w:val="10"/>
+    <w:abstractNumId w:val="11"/>
   </w:num>
   <w:num w:numId="14">
-    <w:abstractNumId w:val="7"/>
+    <w:abstractNumId w:val="8"/>
   </w:num>
   <w:num w:numId="15">
     <w:abstractNumId w:val="0"/>
@@ -5515,7 +5777,7 @@
     <w:abstractNumId w:val="4"/>
   </w:num>
   <w:num w:numId="17">
-    <w:abstractNumId w:val="9"/>
+    <w:abstractNumId w:val="10"/>
   </w:num>
   <w:num w:numId="18">
     <w:abstractNumId w:val="2"/>
@@ -5524,19 +5786,22 @@
     <w:abstractNumId w:val="1"/>
   </w:num>
   <w:num w:numId="20">
-    <w:abstractNumId w:val="14"/>
+    <w:abstractNumId w:val="15"/>
   </w:num>
   <w:num w:numId="21">
-    <w:abstractNumId w:val="8"/>
+    <w:abstractNumId w:val="9"/>
   </w:num>
   <w:num w:numId="22">
     <w:abstractNumId w:val="5"/>
   </w:num>
   <w:num w:numId="23">
-    <w:abstractNumId w:val="6"/>
+    <w:abstractNumId w:val="7"/>
   </w:num>
   <w:num w:numId="24">
-    <w:abstractNumId w:val="12"/>
+    <w:abstractNumId w:val="13"/>
+  </w:num>
+  <w:num w:numId="25">
+    <w:abstractNumId w:val="6"/>
   </w:num>
 </w:numbering>
 </file>
@@ -6714,6 +6979,25 @@
       <w:shd w:val="clear" w:color="auto" w:fill="E1DFDD"/>
     </w:rPr>
   </w:style>
+  <w:style w:type="table" w:styleId="TableGrid">
+    <w:name w:val="Table Grid"/>
+    <w:basedOn w:val="TableNormal"/>
+    <w:uiPriority w:val="39"/>
+    <w:rsid w:val="00236D42"/>
+    <w:pPr>
+      <w:spacing w:after="0" w:line="240" w:lineRule="auto"/>
+    </w:pPr>
+    <w:tblPr>
+      <w:tblBorders>
+        <w:top w:val="single" w:sz="4" w:space="0" w:color="auto"/>
+        <w:left w:val="single" w:sz="4" w:space="0" w:color="auto"/>
+        <w:bottom w:val="single" w:sz="4" w:space="0" w:color="auto"/>
+        <w:right w:val="single" w:sz="4" w:space="0" w:color="auto"/>
+        <w:insideH w:val="single" w:sz="4" w:space="0" w:color="auto"/>
+        <w:insideV w:val="single" w:sz="4" w:space="0" w:color="auto"/>
+      </w:tblBorders>
+    </w:tblPr>
+  </w:style>
 </w:styles>
 </file>
 

</xml_diff>